<commit_message>
bug loading in user/exp when re open the pg fixed manual creacion updated
</commit_message>
<xml_diff>
--- a/Documentacion/Tecnica/Manual de creación de experiencias - Beck's Society.docx
+++ b/Documentacion/Tecnica/Manual de creación de experiencias - Beck's Society.docx
@@ -1661,13 +1661,13 @@
         <mc:AlternateContent>
           <mc:Choice Requires="wps">
             <w:drawing>
-              <wp:anchor distT="0" distB="0" distL="114300" distR="114300" simplePos="0" relativeHeight="251670528" behindDoc="0" locked="0" layoutInCell="1" allowOverlap="1" wp14:anchorId="69371944" wp14:editId="01D13B1F">
+              <wp:anchor distT="0" distB="0" distL="114300" distR="114300" simplePos="0" relativeHeight="251670528" behindDoc="0" locked="0" layoutInCell="1" allowOverlap="1" wp14:anchorId="69371944" wp14:editId="38592396">
                 <wp:simplePos x="0" y="0"/>
                 <wp:positionH relativeFrom="column">
-                  <wp:posOffset>2192199</wp:posOffset>
+                  <wp:posOffset>2007085</wp:posOffset>
                 </wp:positionH>
                 <wp:positionV relativeFrom="paragraph">
-                  <wp:posOffset>1907847</wp:posOffset>
+                  <wp:posOffset>1568493</wp:posOffset>
                 </wp:positionV>
                 <wp:extent cx="349322" cy="226032"/>
                 <wp:effectExtent l="0" t="19050" r="31750" b="41275"/>
@@ -1720,7 +1720,7 @@
           </mc:Choice>
           <mc:Fallback>
             <w:pict>
-              <v:shapetype w14:anchorId="596B5E79" id="_x0000_t13" coordsize="21600,21600" o:spt="13" adj="16200,5400" path="m@0,l@0@1,0@1,0@2@0@2@0,21600,21600,10800xe">
+              <v:shapetype w14:anchorId="5DE5423D" id="_x0000_t13" coordsize="21600,21600" o:spt="13" adj="16200,5400" path="m@0,l@0@1,0@1,0@2@0@2@0,21600,21600,10800xe">
                 <v:stroke joinstyle="miter"/>
                 <v:formulas>
                   <v:f eqn="val #0"/>
@@ -1736,20 +1736,17 @@
                   <v:h position="#0,#1" xrange="0,21600" yrange="0,10800"/>
                 </v:handles>
               </v:shapetype>
-              <v:shape id="Flecha: a la derecha 19" o:spid="_x0000_s1026" type="#_x0000_t13" style="position:absolute;margin-left:172.6pt;margin-top:150.2pt;width:27.5pt;height:17.8pt;z-index:251670528;visibility:visible;mso-wrap-style:square;mso-wrap-distance-left:9pt;mso-wrap-distance-top:0;mso-wrap-distance-right:9pt;mso-wrap-distance-bottom:0;mso-position-horizontal:absolute;mso-position-horizontal-relative:text;mso-position-vertical:absolute;mso-position-vertical-relative:text;v-text-anchor:middle" o:gfxdata="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" adj="14612" fillcolor="#007434" strokecolor="#8a6202 [1604]" strokeweight="1pt"/>
+              <v:shape id="Flecha: a la derecha 19" o:spid="_x0000_s1026" type="#_x0000_t13" style="position:absolute;margin-left:158.05pt;margin-top:123.5pt;width:27.5pt;height:17.8pt;z-index:251670528;visibility:visible;mso-wrap-style:square;mso-wrap-distance-left:9pt;mso-wrap-distance-top:0;mso-wrap-distance-right:9pt;mso-wrap-distance-bottom:0;mso-position-horizontal:absolute;mso-position-horizontal-relative:text;mso-position-vertical:absolute;mso-position-vertical-relative:text;v-text-anchor:middle" o:gfxdata="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" adj="14612" fillcolor="#007434" strokecolor="#8a6202 [1604]" strokeweight="1pt"/>
             </w:pict>
           </mc:Fallback>
         </mc:AlternateContent>
       </w:r>
       <w:r>
-        <w:rPr>
-          <w:noProof/>
-        </w:rPr>
         <w:drawing>
-          <wp:inline distT="0" distB="0" distL="0" distR="0" wp14:anchorId="52D5B993" wp14:editId="6C3D27C6">
-            <wp:extent cx="2385397" cy="2417202"/>
-            <wp:effectExtent l="0" t="0" r="0" b="2540"/>
-            <wp:docPr id="36" name="Imagen 36"/>
+          <wp:inline distT="0" distB="0" distL="0" distR="0" wp14:anchorId="14179C78" wp14:editId="68DA6721">
+            <wp:extent cx="1629002" cy="2476846"/>
+            <wp:effectExtent l="0" t="0" r="0" b="0"/>
+            <wp:docPr id="25" name="Imagen 25"/>
             <wp:cNvGraphicFramePr>
               <a:graphicFrameLocks xmlns:a="http://schemas.openxmlformats.org/drawingml/2006/main" noChangeAspect="1"/>
             </wp:cNvGraphicFramePr>
@@ -1769,7 +1766,7 @@
                   <pic:spPr>
                     <a:xfrm>
                       <a:off x="0" y="0"/>
-                      <a:ext cx="2431991" cy="2464418"/>
+                      <a:ext cx="1629002" cy="2476846"/>
                     </a:xfrm>
                     <a:prstGeom prst="rect">
                       <a:avLst/>
@@ -1868,160 +1865,16 @@
         <mc:AlternateContent>
           <mc:Choice Requires="wps">
             <w:drawing>
-              <wp:anchor distT="0" distB="0" distL="114300" distR="114300" simplePos="0" relativeHeight="251673600" behindDoc="0" locked="0" layoutInCell="1" allowOverlap="1" wp14:anchorId="317704CB" wp14:editId="1DED3C49">
+              <wp:anchor distT="0" distB="0" distL="114300" distR="114300" simplePos="0" relativeHeight="251674624" behindDoc="0" locked="0" layoutInCell="1" allowOverlap="1" wp14:anchorId="1742F85F" wp14:editId="64844FFE">
                 <wp:simplePos x="0" y="0"/>
                 <wp:positionH relativeFrom="column">
-                  <wp:posOffset>3893249</wp:posOffset>
+                  <wp:posOffset>1596833</wp:posOffset>
                 </wp:positionH>
                 <wp:positionV relativeFrom="paragraph">
-                  <wp:posOffset>780708</wp:posOffset>
+                  <wp:posOffset>517379</wp:posOffset>
                 </wp:positionV>
-                <wp:extent cx="1540510" cy="153670"/>
-                <wp:effectExtent l="0" t="0" r="21590" b="17780"/>
-                <wp:wrapNone/>
-                <wp:docPr id="15" name="Rectángulo 15"/>
-                <wp:cNvGraphicFramePr/>
-                <a:graphic xmlns:a="http://schemas.openxmlformats.org/drawingml/2006/main">
-                  <a:graphicData uri="http://schemas.microsoft.com/office/word/2010/wordprocessingShape">
-                    <wps:wsp>
-                      <wps:cNvSpPr/>
-                      <wps:spPr>
-                        <a:xfrm>
-                          <a:off x="0" y="0"/>
-                          <a:ext cx="1540510" cy="153670"/>
-                        </a:xfrm>
-                        <a:prstGeom prst="rect">
-                          <a:avLst/>
-                        </a:prstGeom>
-                        <a:noFill/>
-                        <a:ln>
-                          <a:solidFill>
-                            <a:srgbClr val="FFFF00"/>
-                          </a:solidFill>
-                        </a:ln>
-                      </wps:spPr>
-                      <wps:style>
-                        <a:lnRef idx="2">
-                          <a:schemeClr val="accent6"/>
-                        </a:lnRef>
-                        <a:fillRef idx="1">
-                          <a:schemeClr val="lt1"/>
-                        </a:fillRef>
-                        <a:effectRef idx="0">
-                          <a:schemeClr val="accent6"/>
-                        </a:effectRef>
-                        <a:fontRef idx="minor">
-                          <a:schemeClr val="dk1"/>
-                        </a:fontRef>
-                      </wps:style>
-                      <wps:bodyPr rot="0" spcFirstLastPara="0" vertOverflow="overflow" horzOverflow="overflow" vert="horz" wrap="square" lIns="91440" tIns="45720" rIns="91440" bIns="45720" numCol="1" spcCol="0" rtlCol="0" fromWordArt="0" anchor="ctr" anchorCtr="0" forceAA="0" compatLnSpc="1">
-                        <a:prstTxWarp prst="textNoShape">
-                          <a:avLst/>
-                        </a:prstTxWarp>
-                        <a:noAutofit/>
-                      </wps:bodyPr>
-                    </wps:wsp>
-                  </a:graphicData>
-                </a:graphic>
-              </wp:anchor>
-            </w:drawing>
-          </mc:Choice>
-          <mc:Fallback>
-            <w:pict>
-              <v:rect w14:anchorId="3D7A1C1E" id="Rectángulo 15" o:spid="_x0000_s1026" style="position:absolute;margin-left:306.55pt;margin-top:61.45pt;width:121.3pt;height:12.1pt;z-index:251673600;visibility:visible;mso-wrap-style:square;mso-wrap-distance-left:9pt;mso-wrap-distance-top:0;mso-wrap-distance-right:9pt;mso-wrap-distance-bottom:0;mso-position-horizontal:absolute;mso-position-horizontal-relative:text;mso-position-vertical:absolute;mso-position-vertical-relative:text;v-text-anchor:middle" o:gfxdata="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" filled="f" strokecolor="yellow" strokeweight="1pt"/>
-            </w:pict>
-          </mc:Fallback>
-        </mc:AlternateContent>
-      </w:r>
-      <w:r>
-        <w:rPr>
-          <w:noProof/>
-        </w:rPr>
-        <mc:AlternateContent>
-          <mc:Choice Requires="wps">
-            <w:drawing>
-              <wp:anchor distT="0" distB="0" distL="114300" distR="114300" simplePos="0" relativeHeight="251672576" behindDoc="0" locked="0" layoutInCell="1" allowOverlap="1" wp14:anchorId="2FED8C12" wp14:editId="642DA7C9">
-                <wp:simplePos x="0" y="0"/>
-                <wp:positionH relativeFrom="column">
-                  <wp:posOffset>1459865</wp:posOffset>
-                </wp:positionH>
-                <wp:positionV relativeFrom="paragraph">
-                  <wp:posOffset>772032</wp:posOffset>
-                </wp:positionV>
-                <wp:extent cx="1541123" cy="154112"/>
-                <wp:effectExtent l="0" t="0" r="21590" b="17780"/>
-                <wp:wrapNone/>
-                <wp:docPr id="9" name="Rectángulo 9"/>
-                <wp:cNvGraphicFramePr/>
-                <a:graphic xmlns:a="http://schemas.openxmlformats.org/drawingml/2006/main">
-                  <a:graphicData uri="http://schemas.microsoft.com/office/word/2010/wordprocessingShape">
-                    <wps:wsp>
-                      <wps:cNvSpPr/>
-                      <wps:spPr>
-                        <a:xfrm>
-                          <a:off x="0" y="0"/>
-                          <a:ext cx="1541123" cy="154112"/>
-                        </a:xfrm>
-                        <a:prstGeom prst="rect">
-                          <a:avLst/>
-                        </a:prstGeom>
-                        <a:noFill/>
-                        <a:ln>
-                          <a:solidFill>
-                            <a:srgbClr val="FFFF00"/>
-                          </a:solidFill>
-                        </a:ln>
-                      </wps:spPr>
-                      <wps:style>
-                        <a:lnRef idx="2">
-                          <a:schemeClr val="accent6"/>
-                        </a:lnRef>
-                        <a:fillRef idx="1">
-                          <a:schemeClr val="lt1"/>
-                        </a:fillRef>
-                        <a:effectRef idx="0">
-                          <a:schemeClr val="accent6"/>
-                        </a:effectRef>
-                        <a:fontRef idx="minor">
-                          <a:schemeClr val="dk1"/>
-                        </a:fontRef>
-                      </wps:style>
-                      <wps:bodyPr rot="0" spcFirstLastPara="0" vertOverflow="overflow" horzOverflow="overflow" vert="horz" wrap="square" lIns="91440" tIns="45720" rIns="91440" bIns="45720" numCol="1" spcCol="0" rtlCol="0" fromWordArt="0" anchor="ctr" anchorCtr="0" forceAA="0" compatLnSpc="1">
-                        <a:prstTxWarp prst="textNoShape">
-                          <a:avLst/>
-                        </a:prstTxWarp>
-                        <a:noAutofit/>
-                      </wps:bodyPr>
-                    </wps:wsp>
-                  </a:graphicData>
-                </a:graphic>
-              </wp:anchor>
-            </w:drawing>
-          </mc:Choice>
-          <mc:Fallback>
-            <w:pict>
-              <v:rect w14:anchorId="72E44E16" id="Rectángulo 9" o:spid="_x0000_s1026" style="position:absolute;margin-left:114.95pt;margin-top:60.8pt;width:121.35pt;height:12.15pt;z-index:251672576;visibility:visible;mso-wrap-style:square;mso-wrap-distance-left:9pt;mso-wrap-distance-top:0;mso-wrap-distance-right:9pt;mso-wrap-distance-bottom:0;mso-position-horizontal:absolute;mso-position-horizontal-relative:text;mso-position-vertical:absolute;mso-position-vertical-relative:text;v-text-anchor:middle" o:gfxdata="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" filled="f" strokecolor="yellow" strokeweight="1pt"/>
-            </w:pict>
-          </mc:Fallback>
-        </mc:AlternateContent>
-      </w:r>
-      <w:r>
-        <w:rPr>
-          <w:noProof/>
-        </w:rPr>
-        <mc:AlternateContent>
-          <mc:Choice Requires="wps">
-            <w:drawing>
-              <wp:anchor distT="0" distB="0" distL="114300" distR="114300" simplePos="0" relativeHeight="251674624" behindDoc="0" locked="0" layoutInCell="1" allowOverlap="1" wp14:anchorId="1742F85F" wp14:editId="49290D5B">
-                <wp:simplePos x="0" y="0"/>
-                <wp:positionH relativeFrom="column">
-                  <wp:posOffset>3166067</wp:posOffset>
-                </wp:positionH>
-                <wp:positionV relativeFrom="paragraph">
-                  <wp:posOffset>588010</wp:posOffset>
-                </wp:positionV>
-                <wp:extent cx="307975" cy="287655"/>
-                <wp:effectExtent l="0" t="0" r="15875" b="17145"/>
+                <wp:extent cx="275421" cy="214829"/>
+                <wp:effectExtent l="0" t="0" r="0" b="0"/>
                 <wp:wrapNone/>
                 <wp:docPr id="17" name="Cuadro de texto 17"/>
                 <wp:cNvGraphicFramePr/>
@@ -2032,16 +1885,14 @@
                       <wps:spPr>
                         <a:xfrm>
                           <a:off x="0" y="0"/>
-                          <a:ext cx="307975" cy="287655"/>
+                          <a:ext cx="275421" cy="214829"/>
                         </a:xfrm>
                         <a:prstGeom prst="rect">
                           <a:avLst/>
                         </a:prstGeom>
                         <a:noFill/>
                         <a:ln w="6350">
-                          <a:solidFill>
-                            <a:prstClr val="black"/>
-                          </a:solidFill>
+                          <a:noFill/>
                         </a:ln>
                       </wps:spPr>
                       <wps:txbx>
@@ -2049,13 +1900,17 @@
                           <w:p>
                             <w:pPr>
                               <w:rPr>
-                                <w:color w:val="FFFFFF" w:themeColor="background2"/>
+                                <w:color w:val="00B050"/>
+                                <w:sz w:val="16"/>
+                                <w:szCs w:val="16"/>
                                 <w:lang w:val="es-MX"/>
                               </w:rPr>
                             </w:pPr>
                             <w:r>
                               <w:rPr>
-                                <w:color w:val="FFFFFF" w:themeColor="background2"/>
+                                <w:color w:val="00B050"/>
+                                <w:sz w:val="16"/>
+                                <w:szCs w:val="16"/>
                                 <w:lang w:val="es-MX"/>
                               </w:rPr>
                               <w:t>1</w:t>
@@ -2083,19 +1938,27 @@
           </mc:Choice>
           <mc:Fallback>
             <w:pict>
-              <v:shape w14:anchorId="1742F85F" id="Cuadro de texto 17" o:spid="_x0000_s1028" type="#_x0000_t202" style="position:absolute;left:0;text-align:left;margin-left:249.3pt;margin-top:46.3pt;width:24.25pt;height:22.65pt;z-index:251674624;visibility:visible;mso-wrap-style:square;mso-width-percent:0;mso-height-percent:0;mso-wrap-distance-left:9pt;mso-wrap-distance-top:0;mso-wrap-distance-right:9pt;mso-wrap-distance-bottom:0;mso-position-horizontal:absolute;mso-position-horizontal-relative:text;mso-position-vertical:absolute;mso-position-vertical-relative:text;mso-width-percent:0;mso-height-percent:0;mso-width-relative:margin;mso-height-relative:margin;v-text-anchor:top" o:gfxdata="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" filled="f" strokeweight=".5pt">
+              <v:shapetype w14:anchorId="1742F85F" id="_x0000_t202" coordsize="21600,21600" o:spt="202" path="m,l,21600r21600,l21600,xe">
+                <v:stroke joinstyle="miter"/>
+                <v:path gradientshapeok="t" o:connecttype="rect"/>
+              </v:shapetype>
+              <v:shape id="Cuadro de texto 17" o:spid="_x0000_s1028" type="#_x0000_t202" style="position:absolute;left:0;text-align:left;margin-left:125.75pt;margin-top:40.75pt;width:21.7pt;height:16.9pt;z-index:251674624;visibility:visible;mso-wrap-style:square;mso-width-percent:0;mso-height-percent:0;mso-wrap-distance-left:9pt;mso-wrap-distance-top:0;mso-wrap-distance-right:9pt;mso-wrap-distance-bottom:0;mso-position-horizontal:absolute;mso-position-horizontal-relative:text;mso-position-vertical:absolute;mso-position-vertical-relative:text;mso-width-percent:0;mso-height-percent:0;mso-width-relative:margin;mso-height-relative:margin;v-text-anchor:top" o:gfxdata="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" filled="f" stroked="f" strokeweight=".5pt">
                 <v:textbox>
                   <w:txbxContent>
                     <w:p>
                       <w:pPr>
                         <w:rPr>
-                          <w:color w:val="FFFFFF" w:themeColor="background2"/>
+                          <w:color w:val="00B050"/>
+                          <w:sz w:val="16"/>
+                          <w:szCs w:val="16"/>
                           <w:lang w:val="es-MX"/>
                         </w:rPr>
                       </w:pPr>
                       <w:r>
                         <w:rPr>
-                          <w:color w:val="FFFFFF" w:themeColor="background2"/>
+                          <w:color w:val="00B050"/>
+                          <w:sz w:val="16"/>
+                          <w:szCs w:val="16"/>
                           <w:lang w:val="es-MX"/>
                         </w:rPr>
                         <w:t>1</w:t>
@@ -2115,16 +1978,16 @@
         <mc:AlternateContent>
           <mc:Choice Requires="wps">
             <w:drawing>
-              <wp:anchor distT="0" distB="0" distL="114300" distR="114300" simplePos="0" relativeHeight="251675648" behindDoc="0" locked="0" layoutInCell="1" allowOverlap="1" wp14:anchorId="34105952" wp14:editId="5A0964D5">
+              <wp:anchor distT="0" distB="0" distL="114300" distR="114300" simplePos="0" relativeHeight="251675648" behindDoc="0" locked="0" layoutInCell="1" allowOverlap="1" wp14:anchorId="34105952" wp14:editId="4C56B906">
                 <wp:simplePos x="0" y="0"/>
                 <wp:positionH relativeFrom="margin">
-                  <wp:posOffset>5605780</wp:posOffset>
+                  <wp:posOffset>1602366</wp:posOffset>
                 </wp:positionH>
                 <wp:positionV relativeFrom="paragraph">
-                  <wp:posOffset>574040</wp:posOffset>
+                  <wp:posOffset>644127</wp:posOffset>
                 </wp:positionV>
-                <wp:extent cx="307975" cy="287655"/>
-                <wp:effectExtent l="0" t="0" r="15875" b="17145"/>
+                <wp:extent cx="220337" cy="214829"/>
+                <wp:effectExtent l="0" t="0" r="0" b="0"/>
                 <wp:wrapNone/>
                 <wp:docPr id="18" name="Cuadro de texto 18"/>
                 <wp:cNvGraphicFramePr/>
@@ -2135,16 +1998,14 @@
                       <wps:spPr>
                         <a:xfrm>
                           <a:off x="0" y="0"/>
-                          <a:ext cx="307975" cy="287655"/>
+                          <a:ext cx="220337" cy="214829"/>
                         </a:xfrm>
                         <a:prstGeom prst="rect">
                           <a:avLst/>
                         </a:prstGeom>
                         <a:noFill/>
                         <a:ln w="6350">
-                          <a:solidFill>
-                            <a:prstClr val="black"/>
-                          </a:solidFill>
+                          <a:noFill/>
                         </a:ln>
                       </wps:spPr>
                       <wps:txbx>
@@ -2152,13 +2013,17 @@
                           <w:p>
                             <w:pPr>
                               <w:rPr>
-                                <w:color w:val="FFFFFF" w:themeColor="background2"/>
+                                <w:color w:val="00B050"/>
+                                <w:sz w:val="16"/>
+                                <w:szCs w:val="16"/>
                                 <w:lang w:val="es-MX"/>
                               </w:rPr>
                             </w:pPr>
                             <w:r>
                               <w:rPr>
-                                <w:color w:val="FFFFFF" w:themeColor="background2"/>
+                                <w:color w:val="00B050"/>
+                                <w:sz w:val="16"/>
+                                <w:szCs w:val="16"/>
                                 <w:lang w:val="es-MX"/>
                               </w:rPr>
                               <w:t>2</w:t>
@@ -2186,19 +2051,23 @@
           </mc:Choice>
           <mc:Fallback>
             <w:pict>
-              <v:shape w14:anchorId="34105952" id="Cuadro de texto 18" o:spid="_x0000_s1029" type="#_x0000_t202" style="position:absolute;left:0;text-align:left;margin-left:441.4pt;margin-top:45.2pt;width:24.25pt;height:22.65pt;z-index:251675648;visibility:visible;mso-wrap-style:square;mso-width-percent:0;mso-height-percent:0;mso-wrap-distance-left:9pt;mso-wrap-distance-top:0;mso-wrap-distance-right:9pt;mso-wrap-distance-bottom:0;mso-position-horizontal:absolute;mso-position-horizontal-relative:margin;mso-position-vertical:absolute;mso-position-vertical-relative:text;mso-width-percent:0;mso-height-percent:0;mso-width-relative:margin;mso-height-relative:margin;v-text-anchor:top" o:gfxdata="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" filled="f" strokeweight=".5pt">
+              <v:shape w14:anchorId="34105952" id="Cuadro de texto 18" o:spid="_x0000_s1029" type="#_x0000_t202" style="position:absolute;left:0;text-align:left;margin-left:126.15pt;margin-top:50.7pt;width:17.35pt;height:16.9pt;z-index:251675648;visibility:visible;mso-wrap-style:square;mso-width-percent:0;mso-height-percent:0;mso-wrap-distance-left:9pt;mso-wrap-distance-top:0;mso-wrap-distance-right:9pt;mso-wrap-distance-bottom:0;mso-position-horizontal:absolute;mso-position-horizontal-relative:margin;mso-position-vertical:absolute;mso-position-vertical-relative:text;mso-width-percent:0;mso-height-percent:0;mso-width-relative:margin;mso-height-relative:margin;v-text-anchor:top" o:gfxdata="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" filled="f" stroked="f" strokeweight=".5pt">
                 <v:textbox>
                   <w:txbxContent>
                     <w:p>
                       <w:pPr>
                         <w:rPr>
-                          <w:color w:val="FFFFFF" w:themeColor="background2"/>
+                          <w:color w:val="00B050"/>
+                          <w:sz w:val="16"/>
+                          <w:szCs w:val="16"/>
                           <w:lang w:val="es-MX"/>
                         </w:rPr>
                       </w:pPr>
                       <w:r>
                         <w:rPr>
-                          <w:color w:val="FFFFFF" w:themeColor="background2"/>
+                          <w:color w:val="00B050"/>
+                          <w:sz w:val="16"/>
+                          <w:szCs w:val="16"/>
                           <w:lang w:val="es-MX"/>
                         </w:rPr>
                         <w:t>2</w:t>
@@ -2216,11 +2085,164 @@
         <w:rPr>
           <w:noProof/>
         </w:rPr>
+        <mc:AlternateContent>
+          <mc:Choice Requires="wps">
+            <w:drawing>
+              <wp:anchor distT="0" distB="0" distL="114300" distR="114300" simplePos="0" relativeHeight="251673600" behindDoc="0" locked="0" layoutInCell="1" allowOverlap="1" wp14:anchorId="317704CB" wp14:editId="721C9DB6">
+                <wp:simplePos x="0" y="0"/>
+                <wp:positionH relativeFrom="column">
+                  <wp:posOffset>1018541</wp:posOffset>
+                </wp:positionH>
+                <wp:positionV relativeFrom="paragraph">
+                  <wp:posOffset>693764</wp:posOffset>
+                </wp:positionV>
+                <wp:extent cx="621872" cy="99152"/>
+                <wp:effectExtent l="0" t="0" r="26035" b="15240"/>
+                <wp:wrapNone/>
+                <wp:docPr id="15" name="Rectángulo 15"/>
+                <wp:cNvGraphicFramePr/>
+                <a:graphic xmlns:a="http://schemas.openxmlformats.org/drawingml/2006/main">
+                  <a:graphicData uri="http://schemas.microsoft.com/office/word/2010/wordprocessingShape">
+                    <wps:wsp>
+                      <wps:cNvSpPr/>
+                      <wps:spPr>
+                        <a:xfrm>
+                          <a:off x="0" y="0"/>
+                          <a:ext cx="621872" cy="99152"/>
+                        </a:xfrm>
+                        <a:prstGeom prst="rect">
+                          <a:avLst/>
+                        </a:prstGeom>
+                        <a:noFill/>
+                        <a:ln>
+                          <a:solidFill>
+                            <a:srgbClr val="00B050"/>
+                          </a:solidFill>
+                        </a:ln>
+                      </wps:spPr>
+                      <wps:style>
+                        <a:lnRef idx="2">
+                          <a:schemeClr val="accent6"/>
+                        </a:lnRef>
+                        <a:fillRef idx="1">
+                          <a:schemeClr val="lt1"/>
+                        </a:fillRef>
+                        <a:effectRef idx="0">
+                          <a:schemeClr val="accent6"/>
+                        </a:effectRef>
+                        <a:fontRef idx="minor">
+                          <a:schemeClr val="dk1"/>
+                        </a:fontRef>
+                      </wps:style>
+                      <wps:bodyPr rot="0" spcFirstLastPara="0" vertOverflow="overflow" horzOverflow="overflow" vert="horz" wrap="square" lIns="91440" tIns="45720" rIns="91440" bIns="45720" numCol="1" spcCol="0" rtlCol="0" fromWordArt="0" anchor="ctr" anchorCtr="0" forceAA="0" compatLnSpc="1">
+                        <a:prstTxWarp prst="textNoShape">
+                          <a:avLst/>
+                        </a:prstTxWarp>
+                        <a:noAutofit/>
+                      </wps:bodyPr>
+                    </wps:wsp>
+                  </a:graphicData>
+                </a:graphic>
+                <wp14:sizeRelH relativeFrom="margin">
+                  <wp14:pctWidth>0</wp14:pctWidth>
+                </wp14:sizeRelH>
+                <wp14:sizeRelV relativeFrom="margin">
+                  <wp14:pctHeight>0</wp14:pctHeight>
+                </wp14:sizeRelV>
+              </wp:anchor>
+            </w:drawing>
+          </mc:Choice>
+          <mc:Fallback>
+            <w:pict>
+              <v:rect w14:anchorId="06164A97" id="Rectángulo 15" o:spid="_x0000_s1026" style="position:absolute;margin-left:80.2pt;margin-top:54.65pt;width:48.95pt;height:7.8pt;z-index:251673600;visibility:visible;mso-wrap-style:square;mso-width-percent:0;mso-height-percent:0;mso-wrap-distance-left:9pt;mso-wrap-distance-top:0;mso-wrap-distance-right:9pt;mso-wrap-distance-bottom:0;mso-position-horizontal:absolute;mso-position-horizontal-relative:text;mso-position-vertical:absolute;mso-position-vertical-relative:text;mso-width-percent:0;mso-height-percent:0;mso-width-relative:margin;mso-height-relative:margin;v-text-anchor:middle" o:gfxdata="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" filled="f" strokecolor="#00b050" strokeweight="1pt"/>
+            </w:pict>
+          </mc:Fallback>
+        </mc:AlternateContent>
+      </w:r>
+      <w:r>
+        <w:rPr>
+          <w:noProof/>
+        </w:rPr>
+        <mc:AlternateContent>
+          <mc:Choice Requires="wps">
+            <w:drawing>
+              <wp:anchor distT="0" distB="0" distL="114300" distR="114300" simplePos="0" relativeHeight="251672576" behindDoc="0" locked="0" layoutInCell="1" allowOverlap="1" wp14:anchorId="2FED8C12" wp14:editId="1FF28B4E">
+                <wp:simplePos x="0" y="0"/>
+                <wp:positionH relativeFrom="column">
+                  <wp:posOffset>1012488</wp:posOffset>
+                </wp:positionH>
+                <wp:positionV relativeFrom="paragraph">
+                  <wp:posOffset>578087</wp:posOffset>
+                </wp:positionV>
+                <wp:extent cx="627962" cy="104660"/>
+                <wp:effectExtent l="0" t="0" r="20320" b="10160"/>
+                <wp:wrapNone/>
+                <wp:docPr id="9" name="Rectángulo 9"/>
+                <wp:cNvGraphicFramePr/>
+                <a:graphic xmlns:a="http://schemas.openxmlformats.org/drawingml/2006/main">
+                  <a:graphicData uri="http://schemas.microsoft.com/office/word/2010/wordprocessingShape">
+                    <wps:wsp>
+                      <wps:cNvSpPr/>
+                      <wps:spPr>
+                        <a:xfrm>
+                          <a:off x="0" y="0"/>
+                          <a:ext cx="627962" cy="104660"/>
+                        </a:xfrm>
+                        <a:prstGeom prst="rect">
+                          <a:avLst/>
+                        </a:prstGeom>
+                        <a:noFill/>
+                        <a:ln>
+                          <a:solidFill>
+                            <a:srgbClr val="00B050"/>
+                          </a:solidFill>
+                        </a:ln>
+                      </wps:spPr>
+                      <wps:style>
+                        <a:lnRef idx="2">
+                          <a:schemeClr val="accent6"/>
+                        </a:lnRef>
+                        <a:fillRef idx="1">
+                          <a:schemeClr val="lt1"/>
+                        </a:fillRef>
+                        <a:effectRef idx="0">
+                          <a:schemeClr val="accent6"/>
+                        </a:effectRef>
+                        <a:fontRef idx="minor">
+                          <a:schemeClr val="dk1"/>
+                        </a:fontRef>
+                      </wps:style>
+                      <wps:bodyPr rot="0" spcFirstLastPara="0" vertOverflow="overflow" horzOverflow="overflow" vert="horz" wrap="square" lIns="91440" tIns="45720" rIns="91440" bIns="45720" numCol="1" spcCol="0" rtlCol="0" fromWordArt="0" anchor="ctr" anchorCtr="0" forceAA="0" compatLnSpc="1">
+                        <a:prstTxWarp prst="textNoShape">
+                          <a:avLst/>
+                        </a:prstTxWarp>
+                        <a:noAutofit/>
+                      </wps:bodyPr>
+                    </wps:wsp>
+                  </a:graphicData>
+                </a:graphic>
+                <wp14:sizeRelH relativeFrom="margin">
+                  <wp14:pctWidth>0</wp14:pctWidth>
+                </wp14:sizeRelH>
+                <wp14:sizeRelV relativeFrom="margin">
+                  <wp14:pctHeight>0</wp14:pctHeight>
+                </wp14:sizeRelV>
+              </wp:anchor>
+            </w:drawing>
+          </mc:Choice>
+          <mc:Fallback>
+            <w:pict>
+              <v:rect w14:anchorId="6F47B515" id="Rectángulo 9" o:spid="_x0000_s1026" style="position:absolute;margin-left:79.7pt;margin-top:45.5pt;width:49.45pt;height:8.25pt;z-index:251672576;visibility:visible;mso-wrap-style:square;mso-width-percent:0;mso-height-percent:0;mso-wrap-distance-left:9pt;mso-wrap-distance-top:0;mso-wrap-distance-right:9pt;mso-wrap-distance-bottom:0;mso-position-horizontal:absolute;mso-position-horizontal-relative:text;mso-position-vertical:absolute;mso-position-vertical-relative:text;mso-width-percent:0;mso-height-percent:0;mso-width-relative:margin;mso-height-relative:margin;v-text-anchor:middle" o:gfxdata="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" filled="f" strokecolor="#00b050" strokeweight="1pt"/>
+            </w:pict>
+          </mc:Fallback>
+        </mc:AlternateContent>
+      </w:r>
+      <w:r>
         <w:drawing>
-          <wp:inline distT="0" distB="0" distL="0" distR="0" wp14:anchorId="19F5C40E" wp14:editId="3100EDBE">
-            <wp:extent cx="5939155" cy="3061699"/>
-            <wp:effectExtent l="0" t="0" r="4445" b="5715"/>
-            <wp:docPr id="5" name="Imagen 5"/>
+          <wp:inline distT="0" distB="0" distL="0" distR="0" wp14:anchorId="1E6818FD" wp14:editId="5FCF8078">
+            <wp:extent cx="5939790" cy="3030876"/>
+            <wp:effectExtent l="0" t="0" r="3810" b="0"/>
+            <wp:docPr id="29" name="Imagen 29"/>
             <wp:cNvGraphicFramePr>
               <a:graphicFrameLocks xmlns:a="http://schemas.openxmlformats.org/drawingml/2006/main" noChangeAspect="1"/>
             </wp:cNvGraphicFramePr>
@@ -2240,7 +2262,7 @@
                   <pic:spPr>
                     <a:xfrm>
                       <a:off x="0" y="0"/>
-                      <a:ext cx="5947468" cy="3065985"/>
+                      <a:ext cx="5964816" cy="3043646"/>
                     </a:xfrm>
                     <a:prstGeom prst="rect">
                       <a:avLst/>
@@ -2339,13 +2361,13 @@
         <mc:AlternateContent>
           <mc:Choice Requires="wps">
             <w:drawing>
-              <wp:anchor distT="0" distB="0" distL="114300" distR="114300" simplePos="0" relativeHeight="251685888" behindDoc="0" locked="0" layoutInCell="1" allowOverlap="1" wp14:anchorId="63C66B2B" wp14:editId="61048266">
+              <wp:anchor distT="0" distB="0" distL="114300" distR="114300" simplePos="0" relativeHeight="251685888" behindDoc="0" locked="0" layoutInCell="1" allowOverlap="1" wp14:anchorId="63C66B2B" wp14:editId="2D78995E">
                 <wp:simplePos x="0" y="0"/>
                 <wp:positionH relativeFrom="column">
-                  <wp:posOffset>1104786</wp:posOffset>
+                  <wp:posOffset>1523821</wp:posOffset>
                 </wp:positionH>
                 <wp:positionV relativeFrom="paragraph">
-                  <wp:posOffset>1658620</wp:posOffset>
+                  <wp:posOffset>1841228</wp:posOffset>
                 </wp:positionV>
                 <wp:extent cx="400692" cy="154113"/>
                 <wp:effectExtent l="0" t="19050" r="37465" b="36830"/>
@@ -2403,7 +2425,7 @@
           </mc:Choice>
           <mc:Fallback>
             <w:pict>
-              <v:shape w14:anchorId="4BB820B1" id="Flecha: a la derecha 24" o:spid="_x0000_s1026" type="#_x0000_t13" style="position:absolute;margin-left:87pt;margin-top:130.6pt;width:31.55pt;height:12.15pt;z-index:251685888;visibility:visible;mso-wrap-style:square;mso-wrap-distance-left:9pt;mso-wrap-distance-top:0;mso-wrap-distance-right:9pt;mso-wrap-distance-bottom:0;mso-position-horizontal:absolute;mso-position-horizontal-relative:text;mso-position-vertical:absolute;mso-position-vertical-relative:text;v-text-anchor:middle" o:gfxdata="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" adj="17446" fillcolor="#00b050" strokecolor="#00b050" strokeweight="1pt"/>
+              <v:shape w14:anchorId="6E67FDE6" id="Flecha: a la derecha 24" o:spid="_x0000_s1026" type="#_x0000_t13" style="position:absolute;margin-left:120pt;margin-top:145pt;width:31.55pt;height:12.15pt;z-index:251685888;visibility:visible;mso-wrap-style:square;mso-wrap-distance-left:9pt;mso-wrap-distance-top:0;mso-wrap-distance-right:9pt;mso-wrap-distance-bottom:0;mso-position-horizontal:absolute;mso-position-horizontal-relative:text;mso-position-vertical:absolute;mso-position-vertical-relative:text;v-text-anchor:middle" o:gfxdata="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" adj="17446" fillcolor="#00b050" strokecolor="#00b050" strokeweight="1pt"/>
             </w:pict>
           </mc:Fallback>
         </mc:AlternateContent>
@@ -2415,16 +2437,16 @@
         <mc:AlternateContent>
           <mc:Choice Requires="wps">
             <w:drawing>
-              <wp:anchor distT="0" distB="0" distL="114300" distR="114300" simplePos="0" relativeHeight="251682816" behindDoc="0" locked="0" layoutInCell="1" allowOverlap="1" wp14:anchorId="7E93F51A" wp14:editId="1A9F1D5E">
+              <wp:anchor distT="0" distB="0" distL="114300" distR="114300" simplePos="0" relativeHeight="251682816" behindDoc="0" locked="0" layoutInCell="1" allowOverlap="1" wp14:anchorId="7E93F51A" wp14:editId="13ED4C0C">
                 <wp:simplePos x="0" y="0"/>
                 <wp:positionH relativeFrom="column">
-                  <wp:posOffset>1530985</wp:posOffset>
+                  <wp:posOffset>1933347</wp:posOffset>
                 </wp:positionH>
                 <wp:positionV relativeFrom="paragraph">
-                  <wp:posOffset>1537221</wp:posOffset>
+                  <wp:posOffset>1748341</wp:posOffset>
                 </wp:positionV>
-                <wp:extent cx="328773" cy="441789"/>
-                <wp:effectExtent l="0" t="0" r="14605" b="15875"/>
+                <wp:extent cx="657225" cy="441789"/>
+                <wp:effectExtent l="0" t="0" r="28575" b="15875"/>
                 <wp:wrapNone/>
                 <wp:docPr id="2" name="Rectángulo 2"/>
                 <wp:cNvGraphicFramePr/>
@@ -2435,7 +2457,7 @@
                       <wps:spPr>
                         <a:xfrm>
                           <a:off x="0" y="0"/>
-                          <a:ext cx="328773" cy="441789"/>
+                          <a:ext cx="657225" cy="441789"/>
                         </a:xfrm>
                         <a:prstGeom prst="rect">
                           <a:avLst/>
@@ -2443,7 +2465,7 @@
                         <a:noFill/>
                         <a:ln>
                           <a:solidFill>
-                            <a:srgbClr val="FFFF00"/>
+                            <a:srgbClr val="00B050"/>
                           </a:solidFill>
                         </a:ln>
                       </wps:spPr>
@@ -2472,25 +2494,25 @@
                     </wps:wsp>
                   </a:graphicData>
                 </a:graphic>
+                <wp14:sizeRelH relativeFrom="margin">
+                  <wp14:pctWidth>0</wp14:pctWidth>
+                </wp14:sizeRelH>
               </wp:anchor>
             </w:drawing>
           </mc:Choice>
           <mc:Fallback>
             <w:pict>
-              <v:rect w14:anchorId="556CCCD7" id="Rectángulo 2" o:spid="_x0000_s1026" style="position:absolute;margin-left:120.55pt;margin-top:121.05pt;width:25.9pt;height:34.8pt;z-index:251682816;visibility:visible;mso-wrap-style:square;mso-wrap-distance-left:9pt;mso-wrap-distance-top:0;mso-wrap-distance-right:9pt;mso-wrap-distance-bottom:0;mso-position-horizontal:absolute;mso-position-horizontal-relative:text;mso-position-vertical:absolute;mso-position-vertical-relative:text;v-text-anchor:middle" o:gfxdata="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" filled="f" strokecolor="yellow" strokeweight="1pt"/>
+              <v:rect w14:anchorId="65E10DFC" id="Rectángulo 2" o:spid="_x0000_s1026" style="position:absolute;margin-left:152.25pt;margin-top:137.65pt;width:51.75pt;height:34.8pt;z-index:251682816;visibility:visible;mso-wrap-style:square;mso-width-percent:0;mso-wrap-distance-left:9pt;mso-wrap-distance-top:0;mso-wrap-distance-right:9pt;mso-wrap-distance-bottom:0;mso-position-horizontal:absolute;mso-position-horizontal-relative:text;mso-position-vertical:absolute;mso-position-vertical-relative:text;mso-width-percent:0;mso-width-relative:margin;v-text-anchor:middle" o:gfxdata="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" filled="f" strokecolor="#00b050" strokeweight="1pt"/>
             </w:pict>
           </mc:Fallback>
         </mc:AlternateContent>
       </w:r>
       <w:r>
-        <w:rPr>
-          <w:noProof/>
-        </w:rPr>
         <w:drawing>
-          <wp:inline distT="0" distB="0" distL="0" distR="0" wp14:anchorId="76D15B35" wp14:editId="30185FA4">
-            <wp:extent cx="4520614" cy="2330426"/>
-            <wp:effectExtent l="0" t="0" r="0" b="0"/>
-            <wp:docPr id="1" name="Imagen 1"/>
+          <wp:inline distT="0" distB="0" distL="0" distR="0" wp14:anchorId="3E1D1FDE" wp14:editId="2CC1300F">
+            <wp:extent cx="5939790" cy="2373330"/>
+            <wp:effectExtent l="0" t="0" r="3810" b="8255"/>
+            <wp:docPr id="30" name="Imagen 30"/>
             <wp:cNvGraphicFramePr>
               <a:graphicFrameLocks xmlns:a="http://schemas.openxmlformats.org/drawingml/2006/main" noChangeAspect="1"/>
             </wp:cNvGraphicFramePr>
@@ -2510,7 +2532,7 @@
                   <pic:spPr>
                     <a:xfrm>
                       <a:off x="0" y="0"/>
-                      <a:ext cx="4549830" cy="2345487"/>
+                      <a:ext cx="5954215" cy="2379094"/>
                     </a:xfrm>
                     <a:prstGeom prst="rect">
                       <a:avLst/>
@@ -3802,14 +3824,11 @@
         <w:pStyle w:val="04Cuerpodetexto"/>
       </w:pPr>
       <w:r>
-        <w:rPr>
-          <w:noProof/>
-        </w:rPr>
         <w:drawing>
-          <wp:inline distT="0" distB="0" distL="0" distR="0" wp14:anchorId="51F14DB0" wp14:editId="35298FF6">
-            <wp:extent cx="5938520" cy="5815330"/>
-            <wp:effectExtent l="0" t="0" r="5080" b="0"/>
-            <wp:docPr id="44" name="Imagen 44"/>
+          <wp:inline distT="0" distB="0" distL="0" distR="0" wp14:anchorId="5A3E4D54" wp14:editId="6295F90C">
+            <wp:extent cx="5939790" cy="6052820"/>
+            <wp:effectExtent l="0" t="0" r="3810" b="5080"/>
+            <wp:docPr id="1" name="Imagen 1"/>
             <wp:cNvGraphicFramePr>
               <a:graphicFrameLocks xmlns:a="http://schemas.openxmlformats.org/drawingml/2006/main" noChangeAspect="1"/>
             </wp:cNvGraphicFramePr>
@@ -3817,36 +3836,23 @@
               <a:graphicData uri="http://schemas.openxmlformats.org/drawingml/2006/picture">
                 <pic:pic xmlns:pic="http://schemas.openxmlformats.org/drawingml/2006/picture">
                   <pic:nvPicPr>
-                    <pic:cNvPr id="0" name="Picture 2"/>
-                    <pic:cNvPicPr>
-                      <a:picLocks noChangeAspect="1" noChangeArrowheads="1"/>
-                    </pic:cNvPicPr>
+                    <pic:cNvPr id="1" name=""/>
+                    <pic:cNvPicPr/>
                   </pic:nvPicPr>
                   <pic:blipFill>
-                    <a:blip r:embed="rId19">
-                      <a:extLst>
-                        <a:ext uri="{28A0092B-C50C-407E-A947-70E740481C1C}">
-                          <a14:useLocalDpi xmlns:a14="http://schemas.microsoft.com/office/drawing/2010/main" val="0"/>
-                        </a:ext>
-                      </a:extLst>
-                    </a:blip>
-                    <a:srcRect/>
+                    <a:blip r:embed="rId19"/>
                     <a:stretch>
                       <a:fillRect/>
                     </a:stretch>
                   </pic:blipFill>
-                  <pic:spPr bwMode="auto">
+                  <pic:spPr>
                     <a:xfrm>
                       <a:off x="0" y="0"/>
-                      <a:ext cx="5938520" cy="5815330"/>
+                      <a:ext cx="5939790" cy="6052820"/>
                     </a:xfrm>
                     <a:prstGeom prst="rect">
                       <a:avLst/>
                     </a:prstGeom>
-                    <a:noFill/>
-                    <a:ln>
-                      <a:noFill/>
-                    </a:ln>
                   </pic:spPr>
                 </pic:pic>
               </a:graphicData>
@@ -3865,15 +3871,12 @@
         <w:pStyle w:val="04Cuerpodetexto"/>
       </w:pPr>
       <w:r>
-        <w:rPr>
-          <w:noProof/>
-        </w:rPr>
         <w:lastRenderedPageBreak/>
         <w:drawing>
-          <wp:inline distT="0" distB="0" distL="0" distR="0" wp14:anchorId="039DEFE2" wp14:editId="516425D2">
-            <wp:extent cx="5979560" cy="8733155"/>
-            <wp:effectExtent l="0" t="0" r="2540" b="0"/>
-            <wp:docPr id="45" name="Imagen 45"/>
+          <wp:inline distT="0" distB="0" distL="0" distR="0" wp14:anchorId="36222472" wp14:editId="20806F64">
+            <wp:extent cx="5939790" cy="4203065"/>
+            <wp:effectExtent l="0" t="0" r="3810" b="6985"/>
+            <wp:docPr id="31" name="Imagen 31"/>
             <wp:cNvGraphicFramePr>
               <a:graphicFrameLocks xmlns:a="http://schemas.openxmlformats.org/drawingml/2006/main" noChangeAspect="1"/>
             </wp:cNvGraphicFramePr>
@@ -3881,36 +3884,23 @@
               <a:graphicData uri="http://schemas.openxmlformats.org/drawingml/2006/picture">
                 <pic:pic xmlns:pic="http://schemas.openxmlformats.org/drawingml/2006/picture">
                   <pic:nvPicPr>
-                    <pic:cNvPr id="0" name="Picture 3"/>
-                    <pic:cNvPicPr>
-                      <a:picLocks noChangeAspect="1" noChangeArrowheads="1"/>
-                    </pic:cNvPicPr>
+                    <pic:cNvPr id="1" name=""/>
+                    <pic:cNvPicPr/>
                   </pic:nvPicPr>
                   <pic:blipFill>
-                    <a:blip r:embed="rId20">
-                      <a:extLst>
-                        <a:ext uri="{28A0092B-C50C-407E-A947-70E740481C1C}">
-                          <a14:useLocalDpi xmlns:a14="http://schemas.microsoft.com/office/drawing/2010/main" val="0"/>
-                        </a:ext>
-                      </a:extLst>
-                    </a:blip>
-                    <a:srcRect/>
+                    <a:blip r:embed="rId20"/>
                     <a:stretch>
                       <a:fillRect/>
                     </a:stretch>
                   </pic:blipFill>
-                  <pic:spPr bwMode="auto">
+                  <pic:spPr>
                     <a:xfrm>
                       <a:off x="0" y="0"/>
-                      <a:ext cx="5983480" cy="8738881"/>
+                      <a:ext cx="5939790" cy="4203065"/>
                     </a:xfrm>
                     <a:prstGeom prst="rect">
                       <a:avLst/>
                     </a:prstGeom>
-                    <a:noFill/>
-                    <a:ln>
-                      <a:noFill/>
-                    </a:ln>
                   </pic:spPr>
                 </pic:pic>
               </a:graphicData>
@@ -3925,7 +3915,6 @@
         <w:jc w:val="both"/>
       </w:pPr>
       <w:r>
-        <w:lastRenderedPageBreak/>
         <w:t xml:space="preserve">Si se han diligenciado los campos correctamente </w:t>
       </w:r>
       <w:r>
@@ -3946,59 +3935,6 @@
         <w:pStyle w:val="04Cuerpodetexto"/>
         <w:jc w:val="center"/>
       </w:pPr>
-      <w:r>
-        <w:rPr>
-          <w:noProof/>
-        </w:rPr>
-        <w:drawing>
-          <wp:inline distT="0" distB="0" distL="0" distR="0" wp14:anchorId="6D683FC9" wp14:editId="43A814EB">
-            <wp:extent cx="4171315" cy="544830"/>
-            <wp:effectExtent l="0" t="0" r="635" b="7620"/>
-            <wp:docPr id="48" name="Imagen 48"/>
-            <wp:cNvGraphicFramePr>
-              <a:graphicFrameLocks xmlns:a="http://schemas.openxmlformats.org/drawingml/2006/main" noChangeAspect="1"/>
-            </wp:cNvGraphicFramePr>
-            <a:graphic xmlns:a="http://schemas.openxmlformats.org/drawingml/2006/main">
-              <a:graphicData uri="http://schemas.openxmlformats.org/drawingml/2006/picture">
-                <pic:pic xmlns:pic="http://schemas.openxmlformats.org/drawingml/2006/picture">
-                  <pic:nvPicPr>
-                    <pic:cNvPr id="0" name="Picture 4"/>
-                    <pic:cNvPicPr>
-                      <a:picLocks noChangeAspect="1" noChangeArrowheads="1"/>
-                    </pic:cNvPicPr>
-                  </pic:nvPicPr>
-                  <pic:blipFill>
-                    <a:blip r:embed="rId21">
-                      <a:extLst>
-                        <a:ext uri="{28A0092B-C50C-407E-A947-70E740481C1C}">
-                          <a14:useLocalDpi xmlns:a14="http://schemas.microsoft.com/office/drawing/2010/main" val="0"/>
-                        </a:ext>
-                      </a:extLst>
-                    </a:blip>
-                    <a:srcRect/>
-                    <a:stretch>
-                      <a:fillRect/>
-                    </a:stretch>
-                  </pic:blipFill>
-                  <pic:spPr bwMode="auto">
-                    <a:xfrm>
-                      <a:off x="0" y="0"/>
-                      <a:ext cx="4171315" cy="544830"/>
-                    </a:xfrm>
-                    <a:prstGeom prst="rect">
-                      <a:avLst/>
-                    </a:prstGeom>
-                    <a:noFill/>
-                    <a:ln>
-                      <a:noFill/>
-                    </a:ln>
-                  </pic:spPr>
-                </pic:pic>
-              </a:graphicData>
-            </a:graphic>
-          </wp:inline>
-        </w:drawing>
-      </w:r>
     </w:p>
     <w:p>
       <w:pPr>
@@ -4011,16 +3947,16 @@
         <mc:AlternateContent>
           <mc:Choice Requires="wps">
             <w:drawing>
-              <wp:anchor distT="0" distB="0" distL="114300" distR="114300" simplePos="0" relativeHeight="251676672" behindDoc="0" locked="0" layoutInCell="1" allowOverlap="1" wp14:anchorId="2388FBA3" wp14:editId="07084A8C">
+              <wp:anchor distT="0" distB="0" distL="114300" distR="114300" simplePos="0" relativeHeight="251676672" behindDoc="0" locked="0" layoutInCell="1" allowOverlap="1" wp14:anchorId="2388FBA3" wp14:editId="0BACAF0A">
                 <wp:simplePos x="0" y="0"/>
                 <wp:positionH relativeFrom="column">
-                  <wp:posOffset>93866</wp:posOffset>
+                  <wp:posOffset>1974037</wp:posOffset>
                 </wp:positionH>
                 <wp:positionV relativeFrom="paragraph">
-                  <wp:posOffset>801834</wp:posOffset>
+                  <wp:posOffset>339497</wp:posOffset>
                 </wp:positionV>
-                <wp:extent cx="1952090" cy="801384"/>
-                <wp:effectExtent l="0" t="0" r="10160" b="17780"/>
+                <wp:extent cx="2445149" cy="1088518"/>
+                <wp:effectExtent l="0" t="0" r="12700" b="16510"/>
                 <wp:wrapNone/>
                 <wp:docPr id="50" name="Rectángulo 50"/>
                 <wp:cNvGraphicFramePr/>
@@ -4031,7 +3967,7 @@
                       <wps:spPr>
                         <a:xfrm>
                           <a:off x="0" y="0"/>
-                          <a:ext cx="1952090" cy="801384"/>
+                          <a:ext cx="2445149" cy="1088518"/>
                         </a:xfrm>
                         <a:prstGeom prst="rect">
                           <a:avLst/>
@@ -4039,7 +3975,7 @@
                         <a:noFill/>
                         <a:ln w="19050">
                           <a:solidFill>
-                            <a:srgbClr val="FFFF00"/>
+                            <a:srgbClr val="00B050"/>
                           </a:solidFill>
                         </a:ln>
                       </wps:spPr>
@@ -4068,25 +4004,28 @@
                     </wps:wsp>
                   </a:graphicData>
                 </a:graphic>
+                <wp14:sizeRelH relativeFrom="margin">
+                  <wp14:pctWidth>0</wp14:pctWidth>
+                </wp14:sizeRelH>
+                <wp14:sizeRelV relativeFrom="margin">
+                  <wp14:pctHeight>0</wp14:pctHeight>
+                </wp14:sizeRelV>
               </wp:anchor>
             </w:drawing>
           </mc:Choice>
           <mc:Fallback>
             <w:pict>
-              <v:rect w14:anchorId="375D23C8" id="Rectángulo 50" o:spid="_x0000_s1026" style="position:absolute;margin-left:7.4pt;margin-top:63.15pt;width:153.7pt;height:63.1pt;z-index:251676672;visibility:visible;mso-wrap-style:square;mso-wrap-distance-left:9pt;mso-wrap-distance-top:0;mso-wrap-distance-right:9pt;mso-wrap-distance-bottom:0;mso-position-horizontal:absolute;mso-position-horizontal-relative:text;mso-position-vertical:absolute;mso-position-vertical-relative:text;v-text-anchor:middle" o:gfxdata="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" filled="f" strokecolor="yellow" strokeweight="1.5pt"/>
+              <v:rect w14:anchorId="21E04050" id="Rectángulo 50" o:spid="_x0000_s1026" style="position:absolute;margin-left:155.45pt;margin-top:26.75pt;width:192.55pt;height:85.7pt;z-index:251676672;visibility:visible;mso-wrap-style:square;mso-width-percent:0;mso-height-percent:0;mso-wrap-distance-left:9pt;mso-wrap-distance-top:0;mso-wrap-distance-right:9pt;mso-wrap-distance-bottom:0;mso-position-horizontal:absolute;mso-position-horizontal-relative:text;mso-position-vertical:absolute;mso-position-vertical-relative:text;mso-width-percent:0;mso-height-percent:0;mso-width-relative:margin;mso-height-relative:margin;v-text-anchor:middle" o:gfxdata="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" filled="f" strokecolor="#00b050" strokeweight="1.5pt"/>
             </w:pict>
           </mc:Fallback>
         </mc:AlternateContent>
       </w:r>
       <w:r>
-        <w:rPr>
-          <w:noProof/>
-        </w:rPr>
         <w:drawing>
-          <wp:inline distT="0" distB="0" distL="0" distR="0" wp14:anchorId="5EE31AF1" wp14:editId="24A3AED7">
-            <wp:extent cx="5939790" cy="3143892"/>
+          <wp:inline distT="0" distB="0" distL="0" distR="0" wp14:anchorId="5405F649" wp14:editId="087D2D50">
+            <wp:extent cx="5939790" cy="3226086"/>
             <wp:effectExtent l="0" t="0" r="3810" b="0"/>
-            <wp:docPr id="49" name="Imagen 49"/>
+            <wp:docPr id="32" name="Imagen 32"/>
             <wp:cNvGraphicFramePr>
               <a:graphicFrameLocks xmlns:a="http://schemas.openxmlformats.org/drawingml/2006/main" noChangeAspect="1"/>
             </wp:cNvGraphicFramePr>
@@ -4098,7 +4037,7 @@
                     <pic:cNvPicPr/>
                   </pic:nvPicPr>
                   <pic:blipFill>
-                    <a:blip r:embed="rId22"/>
+                    <a:blip r:embed="rId18"/>
                     <a:stretch>
                       <a:fillRect/>
                     </a:stretch>
@@ -4106,7 +4045,7 @@
                   <pic:spPr>
                     <a:xfrm>
                       <a:off x="0" y="0"/>
-                      <a:ext cx="5957276" cy="3153147"/>
+                      <a:ext cx="5945099" cy="3228969"/>
                     </a:xfrm>
                     <a:prstGeom prst="rect">
                       <a:avLst/>
@@ -4131,6 +4070,7 @@
         <w:rPr>
           <w:lang w:val="es-CO"/>
         </w:rPr>
+        <w:lastRenderedPageBreak/>
         <w:t xml:space="preserve">Editar </w:t>
       </w:r>
       <w:r>
@@ -4234,13 +4174,13 @@
         <mc:AlternateContent>
           <mc:Choice Requires="wps">
             <w:drawing>
-              <wp:anchor distT="0" distB="0" distL="114300" distR="114300" simplePos="0" relativeHeight="251678720" behindDoc="0" locked="0" layoutInCell="1" allowOverlap="1" wp14:anchorId="27B6BA34" wp14:editId="0B82833C">
+              <wp:anchor distT="0" distB="0" distL="114300" distR="114300" simplePos="0" relativeHeight="251678720" behindDoc="0" locked="0" layoutInCell="1" allowOverlap="1" wp14:anchorId="27B6BA34" wp14:editId="0DFA8A88">
                 <wp:simplePos x="0" y="0"/>
                 <wp:positionH relativeFrom="column">
-                  <wp:posOffset>1192808</wp:posOffset>
+                  <wp:posOffset>4182309</wp:posOffset>
                 </wp:positionH>
                 <wp:positionV relativeFrom="paragraph">
-                  <wp:posOffset>1240854</wp:posOffset>
+                  <wp:posOffset>790225</wp:posOffset>
                 </wp:positionV>
                 <wp:extent cx="380144" cy="133564"/>
                 <wp:effectExtent l="0" t="19050" r="39370" b="38100"/>
@@ -4298,7 +4238,7 @@
           </mc:Choice>
           <mc:Fallback>
             <w:pict>
-              <v:shape w14:anchorId="3441919C" id="Flecha: a la derecha 55" o:spid="_x0000_s1026" type="#_x0000_t13" style="position:absolute;margin-left:93.9pt;margin-top:97.7pt;width:29.95pt;height:10.5pt;z-index:251678720;visibility:visible;mso-wrap-style:square;mso-wrap-distance-left:9pt;mso-wrap-distance-top:0;mso-wrap-distance-right:9pt;mso-wrap-distance-bottom:0;mso-position-horizontal:absolute;mso-position-horizontal-relative:text;mso-position-vertical:absolute;mso-position-vertical-relative:text;v-text-anchor:middle" o:gfxdata="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" adj="17805" fillcolor="#00b050" strokecolor="#00b050" strokeweight="1pt"/>
+              <v:shape w14:anchorId="6B8B7120" id="Flecha: a la derecha 55" o:spid="_x0000_s1026" type="#_x0000_t13" style="position:absolute;margin-left:329.3pt;margin-top:62.2pt;width:29.95pt;height:10.5pt;z-index:251678720;visibility:visible;mso-wrap-style:square;mso-wrap-distance-left:9pt;mso-wrap-distance-top:0;mso-wrap-distance-right:9pt;mso-wrap-distance-bottom:0;mso-position-horizontal:absolute;mso-position-horizontal-relative:text;mso-position-vertical:absolute;mso-position-vertical-relative:text;v-text-anchor:middle" o:gfxdata="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" adj="17805" fillcolor="#00b050" strokecolor="#00b050" strokeweight="1pt"/>
             </w:pict>
           </mc:Fallback>
         </mc:AlternateContent>
@@ -4310,13 +4250,13 @@
         <mc:AlternateContent>
           <mc:Choice Requires="wps">
             <w:drawing>
-              <wp:anchor distT="0" distB="0" distL="114300" distR="114300" simplePos="0" relativeHeight="251677696" behindDoc="0" locked="0" layoutInCell="1" allowOverlap="1" wp14:anchorId="3A7D0C08" wp14:editId="5B0195AD">
+              <wp:anchor distT="0" distB="0" distL="114300" distR="114300" simplePos="0" relativeHeight="251677696" behindDoc="0" locked="0" layoutInCell="1" allowOverlap="1" wp14:anchorId="3A7D0C08" wp14:editId="77BEF395">
                 <wp:simplePos x="0" y="0"/>
                 <wp:positionH relativeFrom="column">
-                  <wp:posOffset>1604010</wp:posOffset>
+                  <wp:posOffset>4603978</wp:posOffset>
                 </wp:positionH>
                 <wp:positionV relativeFrom="paragraph">
-                  <wp:posOffset>1251064</wp:posOffset>
+                  <wp:posOffset>788442</wp:posOffset>
                 </wp:positionV>
                 <wp:extent cx="400692" cy="164386"/>
                 <wp:effectExtent l="0" t="0" r="18415" b="26670"/>
@@ -4338,7 +4278,7 @@
                         <a:noFill/>
                         <a:ln w="19050">
                           <a:solidFill>
-                            <a:srgbClr val="FFFF00"/>
+                            <a:srgbClr val="00B050"/>
                           </a:solidFill>
                         </a:ln>
                       </wps:spPr>
@@ -4372,20 +4312,97 @@
           </mc:Choice>
           <mc:Fallback>
             <w:pict>
-              <v:rect w14:anchorId="216A15A2" id="Rectángulo 54" o:spid="_x0000_s1026" style="position:absolute;margin-left:126.3pt;margin-top:98.5pt;width:31.55pt;height:12.95pt;z-index:251677696;visibility:visible;mso-wrap-style:square;mso-wrap-distance-left:9pt;mso-wrap-distance-top:0;mso-wrap-distance-right:9pt;mso-wrap-distance-bottom:0;mso-position-horizontal:absolute;mso-position-horizontal-relative:text;mso-position-vertical:absolute;mso-position-vertical-relative:text;v-text-anchor:middle" o:gfxdata="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" filled="f" strokecolor="yellow" strokeweight="1.5pt"/>
+              <v:rect w14:anchorId="3B4012A1" id="Rectángulo 54" o:spid="_x0000_s1026" style="position:absolute;margin-left:362.5pt;margin-top:62.1pt;width:31.55pt;height:12.95pt;z-index:251677696;visibility:visible;mso-wrap-style:square;mso-wrap-distance-left:9pt;mso-wrap-distance-top:0;mso-wrap-distance-right:9pt;mso-wrap-distance-bottom:0;mso-position-horizontal:absolute;mso-position-horizontal-relative:text;mso-position-vertical:absolute;mso-position-vertical-relative:text;v-text-anchor:middle" o:gfxdata="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" filled="f" strokecolor="#00b050" strokeweight="1.5pt"/>
             </w:pict>
           </mc:Fallback>
         </mc:AlternateContent>
       </w:r>
       <w:r>
-        <w:rPr>
-          <w:noProof/>
-        </w:rPr>
         <w:drawing>
-          <wp:inline distT="0" distB="0" distL="0" distR="0" wp14:anchorId="512C8F8F" wp14:editId="1719070E">
-            <wp:extent cx="5938936" cy="2928135"/>
-            <wp:effectExtent l="0" t="0" r="5080" b="5715"/>
-            <wp:docPr id="53" name="Imagen 53"/>
+          <wp:inline distT="0" distB="0" distL="0" distR="0" wp14:anchorId="72A1D14F" wp14:editId="34A2AF98">
+            <wp:extent cx="5939790" cy="3225800"/>
+            <wp:effectExtent l="0" t="0" r="3810" b="0"/>
+            <wp:docPr id="33" name="Imagen 33"/>
+            <wp:cNvGraphicFramePr>
+              <a:graphicFrameLocks xmlns:a="http://schemas.openxmlformats.org/drawingml/2006/main" noChangeAspect="1"/>
+            </wp:cNvGraphicFramePr>
+            <a:graphic xmlns:a="http://schemas.openxmlformats.org/drawingml/2006/main">
+              <a:graphicData uri="http://schemas.openxmlformats.org/drawingml/2006/picture">
+                <pic:pic xmlns:pic="http://schemas.openxmlformats.org/drawingml/2006/picture">
+                  <pic:nvPicPr>
+                    <pic:cNvPr id="1" name=""/>
+                    <pic:cNvPicPr/>
+                  </pic:nvPicPr>
+                  <pic:blipFill>
+                    <a:blip r:embed="rId18"/>
+                    <a:stretch>
+                      <a:fillRect/>
+                    </a:stretch>
+                  </pic:blipFill>
+                  <pic:spPr>
+                    <a:xfrm>
+                      <a:off x="0" y="0"/>
+                      <a:ext cx="5939790" cy="3225800"/>
+                    </a:xfrm>
+                    <a:prstGeom prst="rect">
+                      <a:avLst/>
+                    </a:prstGeom>
+                  </pic:spPr>
+                </pic:pic>
+              </a:graphicData>
+            </a:graphic>
+          </wp:inline>
+        </w:drawing>
+      </w:r>
+    </w:p>
+    <w:p>
+      <w:r>
+        <w:lastRenderedPageBreak/>
+        <w:drawing>
+          <wp:inline distT="0" distB="0" distL="0" distR="0" wp14:anchorId="140BA4A6" wp14:editId="23839633">
+            <wp:extent cx="5939790" cy="8435083"/>
+            <wp:effectExtent l="0" t="0" r="3810" b="4445"/>
+            <wp:docPr id="34" name="Imagen 34"/>
+            <wp:cNvGraphicFramePr>
+              <a:graphicFrameLocks xmlns:a="http://schemas.openxmlformats.org/drawingml/2006/main" noChangeAspect="1"/>
+            </wp:cNvGraphicFramePr>
+            <a:graphic xmlns:a="http://schemas.openxmlformats.org/drawingml/2006/main">
+              <a:graphicData uri="http://schemas.openxmlformats.org/drawingml/2006/picture">
+                <pic:pic xmlns:pic="http://schemas.openxmlformats.org/drawingml/2006/picture">
+                  <pic:nvPicPr>
+                    <pic:cNvPr id="1" name=""/>
+                    <pic:cNvPicPr/>
+                  </pic:nvPicPr>
+                  <pic:blipFill>
+                    <a:blip r:embed="rId21"/>
+                    <a:stretch>
+                      <a:fillRect/>
+                    </a:stretch>
+                  </pic:blipFill>
+                  <pic:spPr>
+                    <a:xfrm>
+                      <a:off x="0" y="0"/>
+                      <a:ext cx="5944026" cy="8441098"/>
+                    </a:xfrm>
+                    <a:prstGeom prst="rect">
+                      <a:avLst/>
+                    </a:prstGeom>
+                  </pic:spPr>
+                </pic:pic>
+              </a:graphicData>
+            </a:graphic>
+          </wp:inline>
+        </w:drawing>
+      </w:r>
+    </w:p>
+    <w:p>
+      <w:r>
+        <w:lastRenderedPageBreak/>
+        <w:drawing>
+          <wp:inline distT="0" distB="0" distL="0" distR="0" wp14:anchorId="505B763F" wp14:editId="369A9F3C">
+            <wp:extent cx="5939790" cy="4161034"/>
+            <wp:effectExtent l="0" t="0" r="3810" b="0"/>
+            <wp:docPr id="35" name="Imagen 35"/>
             <wp:cNvGraphicFramePr>
               <a:graphicFrameLocks xmlns:a="http://schemas.openxmlformats.org/drawingml/2006/main" noChangeAspect="1"/>
             </wp:cNvGraphicFramePr>
@@ -4405,7 +4422,7 @@
                   <pic:spPr>
                     <a:xfrm>
                       <a:off x="0" y="0"/>
-                      <a:ext cx="5958184" cy="2937625"/>
+                      <a:ext cx="5946576" cy="4165788"/>
                     </a:xfrm>
                     <a:prstGeom prst="rect">
                       <a:avLst/>
@@ -4418,120 +4435,8 @@
         </w:drawing>
       </w:r>
     </w:p>
-    <w:p>
-      <w:r>
-        <w:rPr>
-          <w:noProof/>
-        </w:rPr>
-        <w:lastRenderedPageBreak/>
-        <w:drawing>
-          <wp:inline distT="0" distB="0" distL="0" distR="0" wp14:anchorId="3009038A" wp14:editId="0405323C">
-            <wp:extent cx="6226140" cy="7664450"/>
-            <wp:effectExtent l="0" t="0" r="3810" b="0"/>
-            <wp:docPr id="51" name="Imagen 51"/>
-            <wp:cNvGraphicFramePr>
-              <a:graphicFrameLocks xmlns:a="http://schemas.openxmlformats.org/drawingml/2006/main" noChangeAspect="1"/>
-            </wp:cNvGraphicFramePr>
-            <a:graphic xmlns:a="http://schemas.openxmlformats.org/drawingml/2006/main">
-              <a:graphicData uri="http://schemas.openxmlformats.org/drawingml/2006/picture">
-                <pic:pic xmlns:pic="http://schemas.openxmlformats.org/drawingml/2006/picture">
-                  <pic:nvPicPr>
-                    <pic:cNvPr id="0" name="Picture 5"/>
-                    <pic:cNvPicPr>
-                      <a:picLocks noChangeAspect="1" noChangeArrowheads="1"/>
-                    </pic:cNvPicPr>
-                  </pic:nvPicPr>
-                  <pic:blipFill>
-                    <a:blip r:embed="rId23">
-                      <a:extLst>
-                        <a:ext uri="{28A0092B-C50C-407E-A947-70E740481C1C}">
-                          <a14:useLocalDpi xmlns:a14="http://schemas.microsoft.com/office/drawing/2010/main" val="0"/>
-                        </a:ext>
-                      </a:extLst>
-                    </a:blip>
-                    <a:srcRect/>
-                    <a:stretch>
-                      <a:fillRect/>
-                    </a:stretch>
-                  </pic:blipFill>
-                  <pic:spPr bwMode="auto">
-                    <a:xfrm>
-                      <a:off x="0" y="0"/>
-                      <a:ext cx="6236980" cy="7677794"/>
-                    </a:xfrm>
-                    <a:prstGeom prst="rect">
-                      <a:avLst/>
-                    </a:prstGeom>
-                    <a:noFill/>
-                    <a:ln>
-                      <a:noFill/>
-                    </a:ln>
-                  </pic:spPr>
-                </pic:pic>
-              </a:graphicData>
-            </a:graphic>
-          </wp:inline>
-        </w:drawing>
-      </w:r>
-    </w:p>
     <w:p/>
     <w:p>
-      <w:r>
-        <w:rPr>
-          <w:noProof/>
-        </w:rPr>
-        <w:lastRenderedPageBreak/>
-        <w:drawing>
-          <wp:inline distT="0" distB="0" distL="0" distR="0" wp14:anchorId="725BA3DC" wp14:editId="3A7D223D">
-            <wp:extent cx="6061753" cy="8722995"/>
-            <wp:effectExtent l="0" t="0" r="0" b="1905"/>
-            <wp:docPr id="52" name="Imagen 52"/>
-            <wp:cNvGraphicFramePr>
-              <a:graphicFrameLocks xmlns:a="http://schemas.openxmlformats.org/drawingml/2006/main" noChangeAspect="1"/>
-            </wp:cNvGraphicFramePr>
-            <a:graphic xmlns:a="http://schemas.openxmlformats.org/drawingml/2006/main">
-              <a:graphicData uri="http://schemas.openxmlformats.org/drawingml/2006/picture">
-                <pic:pic xmlns:pic="http://schemas.openxmlformats.org/drawingml/2006/picture">
-                  <pic:nvPicPr>
-                    <pic:cNvPr id="0" name="Picture 6"/>
-                    <pic:cNvPicPr>
-                      <a:picLocks noChangeAspect="1" noChangeArrowheads="1"/>
-                    </pic:cNvPicPr>
-                  </pic:nvPicPr>
-                  <pic:blipFill>
-                    <a:blip r:embed="rId24">
-                      <a:extLst>
-                        <a:ext uri="{28A0092B-C50C-407E-A947-70E740481C1C}">
-                          <a14:useLocalDpi xmlns:a14="http://schemas.microsoft.com/office/drawing/2010/main" val="0"/>
-                        </a:ext>
-                      </a:extLst>
-                    </a:blip>
-                    <a:srcRect/>
-                    <a:stretch>
-                      <a:fillRect/>
-                    </a:stretch>
-                  </pic:blipFill>
-                  <pic:spPr bwMode="auto">
-                    <a:xfrm>
-                      <a:off x="0" y="0"/>
-                      <a:ext cx="6069570" cy="8734244"/>
-                    </a:xfrm>
-                    <a:prstGeom prst="rect">
-                      <a:avLst/>
-                    </a:prstGeom>
-                    <a:noFill/>
-                    <a:ln>
-                      <a:noFill/>
-                    </a:ln>
-                  </pic:spPr>
-                </pic:pic>
-              </a:graphicData>
-            </a:graphic>
-          </wp:inline>
-        </w:drawing>
-      </w:r>
-    </w:p>
-    <w:p>
       <w:pPr>
         <w:pStyle w:val="01Subttulo"/>
         <w:rPr>
@@ -4543,7 +4448,6 @@
         <w:rPr>
           <w:lang w:val="es-CO"/>
         </w:rPr>
-        <w:lastRenderedPageBreak/>
         <w:t>Visualización de experiencias</w:t>
       </w:r>
       <w:r>
@@ -4603,13 +4507,13 @@
         <mc:AlternateContent>
           <mc:Choice Requires="wps">
             <w:drawing>
-              <wp:anchor distT="0" distB="0" distL="114300" distR="114300" simplePos="0" relativeHeight="251684864" behindDoc="0" locked="0" layoutInCell="1" allowOverlap="1" wp14:anchorId="7B17E2CD" wp14:editId="66AE27F6">
+              <wp:anchor distT="0" distB="0" distL="114300" distR="114300" simplePos="0" relativeHeight="251684864" behindDoc="0" locked="0" layoutInCell="1" allowOverlap="1" wp14:anchorId="7B17E2CD" wp14:editId="7AF3D97D">
                 <wp:simplePos x="0" y="0"/>
                 <wp:positionH relativeFrom="column">
-                  <wp:posOffset>3051810</wp:posOffset>
+                  <wp:posOffset>472996</wp:posOffset>
                 </wp:positionH>
                 <wp:positionV relativeFrom="paragraph">
-                  <wp:posOffset>368186</wp:posOffset>
+                  <wp:posOffset>624519</wp:posOffset>
                 </wp:positionV>
                 <wp:extent cx="523982" cy="163894"/>
                 <wp:effectExtent l="0" t="19050" r="47625" b="45720"/>
@@ -4667,7 +4571,7 @@
           </mc:Choice>
           <mc:Fallback>
             <w:pict>
-              <v:shape w14:anchorId="62ED4B40" id="Flecha: a la derecha 23" o:spid="_x0000_s1026" type="#_x0000_t13" style="position:absolute;margin-left:240.3pt;margin-top:29pt;width:41.25pt;height:12.9pt;z-index:251684864;visibility:visible;mso-wrap-style:square;mso-wrap-distance-left:9pt;mso-wrap-distance-top:0;mso-wrap-distance-right:9pt;mso-wrap-distance-bottom:0;mso-position-horizontal:absolute;mso-position-horizontal-relative:text;mso-position-vertical:absolute;mso-position-vertical-relative:text;v-text-anchor:middle" o:gfxdata="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" adj="18222" fillcolor="#00b050" strokecolor="#00b050" strokeweight="1pt"/>
+              <v:shape w14:anchorId="00480CE9" id="Flecha: a la derecha 23" o:spid="_x0000_s1026" type="#_x0000_t13" style="position:absolute;margin-left:37.25pt;margin-top:49.15pt;width:41.25pt;height:12.9pt;z-index:251684864;visibility:visible;mso-wrap-style:square;mso-wrap-distance-left:9pt;mso-wrap-distance-top:0;mso-wrap-distance-right:9pt;mso-wrap-distance-bottom:0;mso-position-horizontal:absolute;mso-position-horizontal-relative:text;mso-position-vertical:absolute;mso-position-vertical-relative:text;v-text-anchor:middle" o:gfxdata="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" adj="18222" fillcolor="#00b050" strokecolor="#00b050" strokeweight="1pt"/>
             </w:pict>
           </mc:Fallback>
         </mc:AlternateContent>
@@ -4679,16 +4583,16 @@
         <mc:AlternateContent>
           <mc:Choice Requires="wps">
             <w:drawing>
-              <wp:anchor distT="0" distB="0" distL="114300" distR="114300" simplePos="0" relativeHeight="251683840" behindDoc="0" locked="0" layoutInCell="1" allowOverlap="1" wp14:anchorId="2533E175" wp14:editId="52DC1CAC">
+              <wp:anchor distT="0" distB="0" distL="114300" distR="114300" simplePos="0" relativeHeight="251683840" behindDoc="0" locked="0" layoutInCell="1" allowOverlap="1" wp14:anchorId="2533E175" wp14:editId="4EDE01EC">
                 <wp:simplePos x="0" y="0"/>
                 <wp:positionH relativeFrom="column">
-                  <wp:posOffset>3607628</wp:posOffset>
+                  <wp:posOffset>1059637</wp:posOffset>
                 </wp:positionH>
                 <wp:positionV relativeFrom="paragraph">
-                  <wp:posOffset>348836</wp:posOffset>
+                  <wp:posOffset>654457</wp:posOffset>
                 </wp:positionV>
-                <wp:extent cx="1674687" cy="215757"/>
-                <wp:effectExtent l="0" t="0" r="20955" b="13335"/>
+                <wp:extent cx="493159" cy="154076"/>
+                <wp:effectExtent l="0" t="0" r="21590" b="17780"/>
                 <wp:wrapNone/>
                 <wp:docPr id="7" name="Rectángulo 7"/>
                 <wp:cNvGraphicFramePr/>
@@ -4699,7 +4603,7 @@
                       <wps:spPr>
                         <a:xfrm>
                           <a:off x="0" y="0"/>
-                          <a:ext cx="1674687" cy="215757"/>
+                          <a:ext cx="493159" cy="154076"/>
                         </a:xfrm>
                         <a:prstGeom prst="rect">
                           <a:avLst/>
@@ -4707,7 +4611,7 @@
                         <a:noFill/>
                         <a:ln>
                           <a:solidFill>
-                            <a:srgbClr val="FFFF00"/>
+                            <a:srgbClr val="00B050"/>
                           </a:solidFill>
                         </a:ln>
                       </wps:spPr>
@@ -4736,25 +4640,28 @@
                     </wps:wsp>
                   </a:graphicData>
                 </a:graphic>
+                <wp14:sizeRelH relativeFrom="margin">
+                  <wp14:pctWidth>0</wp14:pctWidth>
+                </wp14:sizeRelH>
+                <wp14:sizeRelV relativeFrom="margin">
+                  <wp14:pctHeight>0</wp14:pctHeight>
+                </wp14:sizeRelV>
               </wp:anchor>
             </w:drawing>
           </mc:Choice>
           <mc:Fallback>
             <w:pict>
-              <v:rect w14:anchorId="5040E424" id="Rectángulo 7" o:spid="_x0000_s1026" style="position:absolute;margin-left:284.05pt;margin-top:27.45pt;width:131.85pt;height:17pt;z-index:251683840;visibility:visible;mso-wrap-style:square;mso-wrap-distance-left:9pt;mso-wrap-distance-top:0;mso-wrap-distance-right:9pt;mso-wrap-distance-bottom:0;mso-position-horizontal:absolute;mso-position-horizontal-relative:text;mso-position-vertical:absolute;mso-position-vertical-relative:text;v-text-anchor:middle" o:gfxdata="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" filled="f" strokecolor="yellow" strokeweight="1pt"/>
+              <v:rect w14:anchorId="374CEE57" id="Rectángulo 7" o:spid="_x0000_s1026" style="position:absolute;margin-left:83.45pt;margin-top:51.55pt;width:38.85pt;height:12.15pt;z-index:251683840;visibility:visible;mso-wrap-style:square;mso-width-percent:0;mso-height-percent:0;mso-wrap-distance-left:9pt;mso-wrap-distance-top:0;mso-wrap-distance-right:9pt;mso-wrap-distance-bottom:0;mso-position-horizontal:absolute;mso-position-horizontal-relative:text;mso-position-vertical:absolute;mso-position-vertical-relative:text;mso-width-percent:0;mso-height-percent:0;mso-width-relative:margin;mso-height-relative:margin;v-text-anchor:middle" o:gfxdata="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" filled="f" strokecolor="#00b050" strokeweight="1pt"/>
             </w:pict>
           </mc:Fallback>
         </mc:AlternateContent>
       </w:r>
       <w:r>
-        <w:rPr>
-          <w:noProof/>
-        </w:rPr>
         <w:drawing>
-          <wp:inline distT="0" distB="0" distL="0" distR="0" wp14:anchorId="20CFDB3F" wp14:editId="611ACFE9">
-            <wp:extent cx="5938936" cy="2928135"/>
-            <wp:effectExtent l="0" t="0" r="5080" b="5715"/>
-            <wp:docPr id="4" name="Imagen 4"/>
+          <wp:inline distT="0" distB="0" distL="0" distR="0" wp14:anchorId="3348F021" wp14:editId="5F3F9A62">
+            <wp:extent cx="5939189" cy="3010328"/>
+            <wp:effectExtent l="0" t="0" r="4445" b="0"/>
+            <wp:docPr id="37" name="Imagen 37"/>
             <wp:cNvGraphicFramePr>
               <a:graphicFrameLocks xmlns:a="http://schemas.openxmlformats.org/drawingml/2006/main" noChangeAspect="1"/>
             </wp:cNvGraphicFramePr>
@@ -4766,7 +4673,7 @@
                     <pic:cNvPicPr/>
                   </pic:nvPicPr>
                   <pic:blipFill>
-                    <a:blip r:embed="rId22"/>
+                    <a:blip r:embed="rId18"/>
                     <a:stretch>
                       <a:fillRect/>
                     </a:stretch>
@@ -4774,7 +4681,7 @@
                   <pic:spPr>
                     <a:xfrm>
                       <a:off x="0" y="0"/>
-                      <a:ext cx="5958184" cy="2937625"/>
+                      <a:ext cx="5975169" cy="3028565"/>
                     </a:xfrm>
                     <a:prstGeom prst="rect">
                       <a:avLst/>
@@ -4797,6 +4704,7 @@
           <w:bCs w:val="0"/>
           <w:noProof/>
         </w:rPr>
+        <w:lastRenderedPageBreak/>
         <mc:AlternateContent>
           <mc:Choice Requires="wps">
             <w:drawing>
@@ -5077,8 +4985,8 @@
     <w:p>
       <w:pPr>
         <w:sectPr>
-          <w:headerReference w:type="default" r:id="rId25"/>
-          <w:footerReference w:type="default" r:id="rId26"/>
+          <w:headerReference w:type="default" r:id="rId23"/>
+          <w:footerReference w:type="default" r:id="rId24"/>
           <w:pgSz w:w="11906" w:h="16838"/>
           <w:pgMar w:top="1542" w:right="1276" w:bottom="1542" w:left="1276" w:header="737" w:footer="737" w:gutter="0"/>
           <w:cols w:space="708"/>
@@ -5113,8 +5021,8 @@
       </w:r>
     </w:p>
     <w:sectPr>
-      <w:headerReference w:type="default" r:id="rId27"/>
-      <w:footerReference w:type="default" r:id="rId28"/>
+      <w:headerReference w:type="default" r:id="rId25"/>
+      <w:footerReference w:type="default" r:id="rId26"/>
       <w:type w:val="continuous"/>
       <w:pgSz w:w="11906" w:h="16838"/>
       <w:pgMar w:top="851" w:right="851" w:bottom="851" w:left="851" w:header="340" w:footer="283" w:gutter="0"/>
@@ -12257,10 +12165,21 @@
 </file>
 
 <file path=customXml/item2.xml><?xml version="1.0" encoding="utf-8"?>
-<b:Sources xmlns:b="http://schemas.openxmlformats.org/officeDocument/2006/bibliography" xmlns="http://schemas.openxmlformats.org/officeDocument/2006/bibliography" SelectedStyle="\APA.XSL" StyleName="APA"/>
+<?mso-contentType ?>
+<FormTemplates xmlns="http://schemas.microsoft.com/sharepoint/v3/contenttype/forms">
+  <Display>DocumentLibraryForm</Display>
+  <Edit>DocumentLibraryForm</Edit>
+  <New>DocumentLibraryForm</New>
+</FormTemplates>
 </file>
 
 <file path=customXml/item3.xml><?xml version="1.0" encoding="utf-8"?>
+<p:properties xmlns:p="http://schemas.microsoft.com/office/2006/metadata/properties" xmlns:xsi="http://www.w3.org/2001/XMLSchema-instance" xmlns:pc="http://schemas.microsoft.com/office/infopath/2007/PartnerControls">
+  <documentManagement/>
+</p:properties>
+</file>
+
+<file path=customXml/item4.xml><?xml version="1.0" encoding="utf-8"?>
 <s:customData xmlns="http://www.wps.cn/officeDocument/2013/wpsCustomData" xmlns:s="http://www.wps.cn/officeDocument/2013/wpsCustomData">
   <customSectProps>
     <customSectPr/>
@@ -12273,19 +12192,8 @@
 </s:customData>
 </file>
 
-<file path=customXml/item4.xml><?xml version="1.0" encoding="utf-8"?>
-<p:properties xmlns:p="http://schemas.microsoft.com/office/2006/metadata/properties" xmlns:xsi="http://www.w3.org/2001/XMLSchema-instance" xmlns:pc="http://schemas.microsoft.com/office/infopath/2007/PartnerControls">
-  <documentManagement/>
-</p:properties>
-</file>
-
 <file path=customXml/item5.xml><?xml version="1.0" encoding="utf-8"?>
-<?mso-contentType ?>
-<FormTemplates xmlns="http://schemas.microsoft.com/sharepoint/v3/contenttype/forms">
-  <Display>DocumentLibraryForm</Display>
-  <Edit>DocumentLibraryForm</Edit>
-  <New>DocumentLibraryForm</New>
-</FormTemplates>
+<b:Sources xmlns:b="http://schemas.openxmlformats.org/officeDocument/2006/bibliography" xmlns="http://schemas.openxmlformats.org/officeDocument/2006/bibliography" SelectedStyle="\APA.XSL" StyleName="APA"/>
 </file>
 
 <file path=customXml/itemProps1.xml><?xml version="1.0" encoding="utf-8"?>
@@ -12307,22 +12215,14 @@
 </file>
 
 <file path=customXml/itemProps2.xml><?xml version="1.0" encoding="utf-8"?>
-<ds:datastoreItem xmlns:ds="http://schemas.openxmlformats.org/officeDocument/2006/customXml" ds:itemID="{D9720B2B-36DD-4104-9AC5-B4318808B838}">
+<ds:datastoreItem xmlns:ds="http://schemas.openxmlformats.org/officeDocument/2006/customXml" ds:itemID="{75932430-66CF-4E4A-A473-AA6833B749B9}">
   <ds:schemaRefs>
-    <ds:schemaRef ds:uri="http://schemas.openxmlformats.org/officeDocument/2006/bibliography"/>
+    <ds:schemaRef ds:uri="http://schemas.microsoft.com/sharepoint/v3/contenttype/forms"/>
   </ds:schemaRefs>
 </ds:datastoreItem>
 </file>
 
 <file path=customXml/itemProps3.xml><?xml version="1.0" encoding="utf-8"?>
-<ds:datastoreItem xmlns:ds="http://schemas.openxmlformats.org/officeDocument/2006/customXml" ds:itemID="{B1977F7D-205B-4081-913C-38D41E755F92}">
-  <ds:schemaRefs>
-    <ds:schemaRef ds:uri="http://www.wps.cn/officeDocument/2013/wpsCustomData"/>
-  </ds:schemaRefs>
-</ds:datastoreItem>
-</file>
-
-<file path=customXml/itemProps4.xml><?xml version="1.0" encoding="utf-8"?>
 <ds:datastoreItem xmlns:ds="http://schemas.openxmlformats.org/officeDocument/2006/customXml" ds:itemID="{1CD6418C-0F6A-4935-BD36-C233314BB50B}">
   <ds:schemaRefs>
     <ds:schemaRef ds:uri="http://schemas.microsoft.com/office/2006/metadata/properties"/>
@@ -12331,10 +12231,18 @@
 </ds:datastoreItem>
 </file>
 
+<file path=customXml/itemProps4.xml><?xml version="1.0" encoding="utf-8"?>
+<ds:datastoreItem xmlns:ds="http://schemas.openxmlformats.org/officeDocument/2006/customXml" ds:itemID="{B1977F7D-205B-4081-913C-38D41E755F92}">
+  <ds:schemaRefs>
+    <ds:schemaRef ds:uri="http://www.wps.cn/officeDocument/2013/wpsCustomData"/>
+  </ds:schemaRefs>
+</ds:datastoreItem>
+</file>
+
 <file path=customXml/itemProps5.xml><?xml version="1.0" encoding="utf-8"?>
-<ds:datastoreItem xmlns:ds="http://schemas.openxmlformats.org/officeDocument/2006/customXml" ds:itemID="{75932430-66CF-4E4A-A473-AA6833B749B9}">
+<ds:datastoreItem xmlns:ds="http://schemas.openxmlformats.org/officeDocument/2006/customXml" ds:itemID="{D9720B2B-36DD-4104-9AC5-B4318808B838}">
   <ds:schemaRefs>
-    <ds:schemaRef ds:uri="http://schemas.microsoft.com/sharepoint/v3/contenttype/forms"/>
+    <ds:schemaRef ds:uri="http://schemas.openxmlformats.org/officeDocument/2006/bibliography"/>
   </ds:schemaRefs>
 </ds:datastoreItem>
 </file>
</xml_diff>

<commit_message>
manuales updated shedule message fixed
</commit_message>
<xml_diff>
--- a/Documentacion/Tecnica/Manual de creación de experiencias - Beck's Society.docx
+++ b/Documentacion/Tecnica/Manual de creación de experiencias - Beck's Society.docx
@@ -1742,6 +1742,9 @@
         </mc:AlternateContent>
       </w:r>
       <w:r>
+        <w:rPr>
+          <w:noProof/>
+        </w:rPr>
         <w:drawing>
           <wp:inline distT="0" distB="0" distL="0" distR="0" wp14:anchorId="14179C78" wp14:editId="68DA6721">
             <wp:extent cx="1629002" cy="2476846"/>
@@ -2238,6 +2241,9 @@
         </mc:AlternateContent>
       </w:r>
       <w:r>
+        <w:rPr>
+          <w:noProof/>
+        </w:rPr>
         <w:drawing>
           <wp:inline distT="0" distB="0" distL="0" distR="0" wp14:anchorId="1E6818FD" wp14:editId="5FCF8078">
             <wp:extent cx="5939790" cy="3030876"/>
@@ -2508,6 +2514,9 @@
         </mc:AlternateContent>
       </w:r>
       <w:r>
+        <w:rPr>
+          <w:noProof/>
+        </w:rPr>
         <w:drawing>
           <wp:inline distT="0" distB="0" distL="0" distR="0" wp14:anchorId="3E1D1FDE" wp14:editId="2CC1300F">
             <wp:extent cx="5939790" cy="2373330"/>
@@ -2587,7 +2596,13 @@
         <w:t>, longitud máxima</w:t>
       </w:r>
       <w:r>
-        <w:t>: 40 caracteres)</w:t>
+        <w:t>: 40 caracteres</w:t>
+      </w:r>
+      <w:r>
+        <w:t>, obligatorio</w:t>
+      </w:r>
+      <w:r>
+        <w:t>)</w:t>
       </w:r>
       <w:r>
         <w:t>.</w:t>
@@ -2629,7 +2644,16 @@
         <w:t xml:space="preserve">(normal, gratuita), valor por defecto: </w:t>
       </w:r>
       <w:r>
-        <w:t>normal)</w:t>
+        <w:t>norma</w:t>
+      </w:r>
+      <w:r>
+        <w:t xml:space="preserve">, </w:t>
+      </w:r>
+      <w:r>
+        <w:t>obligatorio</w:t>
+      </w:r>
+      <w:r>
+        <w:t>)</w:t>
       </w:r>
       <w:r>
         <w:t>.</w:t>
@@ -2702,7 +2726,16 @@
         <w:t xml:space="preserve"> </w:t>
       </w:r>
       <w:r>
-        <w:t>12 horas ) ).</w:t>
+        <w:t>12 horas)</w:t>
+      </w:r>
+      <w:r>
+        <w:t xml:space="preserve"> , </w:t>
+      </w:r>
+      <w:r>
+        <w:t>obligatorio</w:t>
+      </w:r>
+      <w:r>
+        <w:t>).</w:t>
       </w:r>
     </w:p>
     <w:p>
@@ -2760,7 +2793,16 @@
       </w:r>
       <w:proofErr w:type="spellEnd"/>
       <w:r>
-        <w:t xml:space="preserve"> ,  12 horas ) ).</w:t>
+        <w:t xml:space="preserve"> ,  12 horas )</w:t>
+      </w:r>
+      <w:r>
+        <w:t xml:space="preserve">, </w:t>
+      </w:r>
+      <w:r>
+        <w:t>obligatorio</w:t>
+      </w:r>
+      <w:r>
+        <w:t>).</w:t>
       </w:r>
     </w:p>
     <w:p>
@@ -2912,7 +2954,16 @@
         <w:t>200</w:t>
       </w:r>
       <w:r>
-        <w:t xml:space="preserve"> caracteres).</w:t>
+        <w:t xml:space="preserve"> caracteres</w:t>
+      </w:r>
+      <w:r>
+        <w:t xml:space="preserve">, </w:t>
+      </w:r>
+      <w:r>
+        <w:t>obligatorio</w:t>
+      </w:r>
+      <w:r>
+        <w:t>).</w:t>
       </w:r>
     </w:p>
     <w:p>
@@ -2950,7 +3001,16 @@
       </w:r>
       <w:proofErr w:type="spellEnd"/>
       <w:r>
-        <w:t>, longitud máxima: 40 caracteres).</w:t>
+        <w:t>, longitud máxima: 40 caracteres</w:t>
+      </w:r>
+      <w:r>
+        <w:t xml:space="preserve">, </w:t>
+      </w:r>
+      <w:r>
+        <w:t>obligatorio</w:t>
+      </w:r>
+      <w:r>
+        <w:t>).</w:t>
       </w:r>
     </w:p>
     <w:p>
@@ -3041,6 +3101,12 @@
       </w:r>
       <w:proofErr w:type="spellEnd"/>
       <w:r>
+        <w:t xml:space="preserve">, </w:t>
+      </w:r>
+      <w:r>
+        <w:t>obligatorio</w:t>
+      </w:r>
+      <w:r>
         <w:t>).</w:t>
       </w:r>
     </w:p>
@@ -3075,6 +3141,12 @@
       </w:r>
       <w:proofErr w:type="spellEnd"/>
       <w:r>
+        <w:t xml:space="preserve"> , </w:t>
+      </w:r>
+      <w:r>
+        <w:t>obligatorio</w:t>
+      </w:r>
+      <w:r>
         <w:t>).</w:t>
       </w:r>
     </w:p>
@@ -3104,6 +3176,24 @@
         </w:rPr>
         <w:t>periódico</w:t>
       </w:r>
+      <w:r>
+        <w:rPr>
+          <w:b/>
+          <w:bCs w:val="0"/>
+        </w:rPr>
+        <w:t xml:space="preserve"> </w:t>
+      </w:r>
+      <w:r>
+        <w:t xml:space="preserve">(tipo: </w:t>
+      </w:r>
+      <w:proofErr w:type="spellStart"/>
+      <w:r>
+        <w:t>checkbox</w:t>
+      </w:r>
+      <w:proofErr w:type="spellEnd"/>
+      <w:r>
+        <w:t>)</w:t>
+      </w:r>
     </w:p>
     <w:p>
       <w:pPr>
@@ -3121,14 +3211,96 @@
         <w:rPr>
           <w:b/>
           <w:bCs w:val="0"/>
-        </w:rPr>
-        <w:t>Id</w:t>
+          <w:noProof/>
+        </w:rPr>
+        <mc:AlternateContent>
+          <mc:Choice Requires="wps">
+            <w:drawing>
+              <wp:anchor distT="0" distB="0" distL="114300" distR="114300" simplePos="0" relativeHeight="251686912" behindDoc="0" locked="0" layoutInCell="1" allowOverlap="1" wp14:anchorId="228237E5" wp14:editId="0EEBB30B">
+                <wp:simplePos x="0" y="0"/>
+                <wp:positionH relativeFrom="column">
+                  <wp:posOffset>801092</wp:posOffset>
+                </wp:positionH>
+                <wp:positionV relativeFrom="paragraph">
+                  <wp:posOffset>238125</wp:posOffset>
+                </wp:positionV>
+                <wp:extent cx="5189947" cy="381642"/>
+                <wp:effectExtent l="19050" t="19050" r="10795" b="18415"/>
+                <wp:wrapNone/>
+                <wp:docPr id="4" name="Rectángulo 4"/>
+                <wp:cNvGraphicFramePr/>
+                <a:graphic xmlns:a="http://schemas.openxmlformats.org/drawingml/2006/main">
+                  <a:graphicData uri="http://schemas.microsoft.com/office/word/2010/wordprocessingShape">
+                    <wps:wsp>
+                      <wps:cNvSpPr/>
+                      <wps:spPr>
+                        <a:xfrm>
+                          <a:off x="0" y="0"/>
+                          <a:ext cx="5189947" cy="381642"/>
+                        </a:xfrm>
+                        <a:prstGeom prst="rect">
+                          <a:avLst/>
+                        </a:prstGeom>
+                        <a:noFill/>
+                        <a:ln w="38100">
+                          <a:solidFill>
+                            <a:srgbClr val="FFFF00"/>
+                          </a:solidFill>
+                        </a:ln>
+                      </wps:spPr>
+                      <wps:style>
+                        <a:lnRef idx="2">
+                          <a:schemeClr val="accent1">
+                            <a:shade val="50000"/>
+                          </a:schemeClr>
+                        </a:lnRef>
+                        <a:fillRef idx="1">
+                          <a:schemeClr val="accent1"/>
+                        </a:fillRef>
+                        <a:effectRef idx="0">
+                          <a:schemeClr val="accent1"/>
+                        </a:effectRef>
+                        <a:fontRef idx="minor">
+                          <a:schemeClr val="lt1"/>
+                        </a:fontRef>
+                      </wps:style>
+                      <wps:bodyPr rot="0" spcFirstLastPara="0" vertOverflow="overflow" horzOverflow="overflow" vert="horz" wrap="square" lIns="91440" tIns="45720" rIns="91440" bIns="45720" numCol="1" spcCol="0" rtlCol="0" fromWordArt="0" anchor="ctr" anchorCtr="0" forceAA="0" compatLnSpc="1">
+                        <a:prstTxWarp prst="textNoShape">
+                          <a:avLst/>
+                        </a:prstTxWarp>
+                        <a:noAutofit/>
+                      </wps:bodyPr>
+                    </wps:wsp>
+                  </a:graphicData>
+                </a:graphic>
+                <wp14:sizeRelH relativeFrom="margin">
+                  <wp14:pctWidth>0</wp14:pctWidth>
+                </wp14:sizeRelH>
+                <wp14:sizeRelV relativeFrom="margin">
+                  <wp14:pctHeight>0</wp14:pctHeight>
+                </wp14:sizeRelV>
+              </wp:anchor>
+            </w:drawing>
+          </mc:Choice>
+          <mc:Fallback>
+            <w:pict>
+              <v:rect w14:anchorId="6DA39694" id="Rectángulo 4" o:spid="_x0000_s1026" style="position:absolute;margin-left:63.1pt;margin-top:18.75pt;width:408.65pt;height:30.05pt;z-index:251686912;visibility:visible;mso-wrap-style:square;mso-width-percent:0;mso-height-percent:0;mso-wrap-distance-left:9pt;mso-wrap-distance-top:0;mso-wrap-distance-right:9pt;mso-wrap-distance-bottom:0;mso-position-horizontal:absolute;mso-position-horizontal-relative:text;mso-position-vertical:absolute;mso-position-vertical-relative:text;mso-width-percent:0;mso-height-percent:0;mso-width-relative:margin;mso-height-relative:margin;v-text-anchor:middle" o:gfxdata="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" filled="f" strokecolor="yellow" strokeweight="3pt"/>
+            </w:pict>
+          </mc:Fallback>
+        </mc:AlternateContent>
       </w:r>
       <w:r>
         <w:rPr>
           <w:b/>
           <w:bCs w:val="0"/>
         </w:rPr>
+        <w:t>Id</w:t>
+      </w:r>
+      <w:r>
+        <w:rPr>
+          <w:b/>
+          <w:bCs w:val="0"/>
+        </w:rPr>
         <w:t xml:space="preserve"> </w:t>
       </w:r>
       <w:r>
@@ -3146,7 +3318,55 @@
       </w:r>
       <w:proofErr w:type="spellEnd"/>
       <w:r>
+        <w:t xml:space="preserve">, </w:t>
+      </w:r>
+      <w:r>
+        <w:t>obligatorio</w:t>
+      </w:r>
+      <w:r>
         <w:t>)</w:t>
+      </w:r>
+    </w:p>
+    <w:p>
+      <w:pPr>
+        <w:pStyle w:val="04Cuerpodetexto"/>
+        <w:ind w:left="1440"/>
+        <w:rPr>
+          <w:b/>
+          <w:bCs w:val="0"/>
+        </w:rPr>
+      </w:pPr>
+      <w:r>
+        <w:rPr>
+          <w:b/>
+          <w:bCs w:val="0"/>
+        </w:rPr>
+        <w:t xml:space="preserve">Nota: </w:t>
+      </w:r>
+      <w:r>
+        <w:t>El valor de id debe ser igual a la fecha en la que se va a liberar el stock periódico</w:t>
+      </w:r>
+      <w:r>
+        <w:t xml:space="preserve"> en formato (</w:t>
+      </w:r>
+      <w:proofErr w:type="spellStart"/>
+      <w:r>
+        <w:t>yyyy</w:t>
+      </w:r>
+      <w:proofErr w:type="spellEnd"/>
+      <w:r>
+        <w:t>-mm-</w:t>
+      </w:r>
+      <w:proofErr w:type="spellStart"/>
+      <w:r>
+        <w:t>dd</w:t>
+      </w:r>
+      <w:proofErr w:type="spellEnd"/>
+      <w:r>
+        <w:t>)</w:t>
+      </w:r>
+      <w:r>
+        <w:t>.</w:t>
       </w:r>
     </w:p>
     <w:p>
@@ -3193,6 +3413,15 @@
         <w:rPr>
           <w:bCs w:val="0"/>
         </w:rPr>
+        <w:t xml:space="preserve">, </w:t>
+      </w:r>
+      <w:r>
+        <w:t>obligatorio</w:t>
+      </w:r>
+      <w:r>
+        <w:rPr>
+          <w:bCs w:val="0"/>
+        </w:rPr>
         <w:t>)</w:t>
       </w:r>
     </w:p>
@@ -3242,7 +3471,16 @@
       </w:r>
       <w:proofErr w:type="spellEnd"/>
       <w:r>
-        <w:t xml:space="preserve"> ,  12 horas ) ).</w:t>
+        <w:t xml:space="preserve"> ,  12 horas )</w:t>
+      </w:r>
+      <w:r>
+        <w:t xml:space="preserve"> , </w:t>
+      </w:r>
+      <w:r>
+        <w:t>obligatorio</w:t>
+      </w:r>
+      <w:r>
+        <w:t xml:space="preserve"> ).</w:t>
       </w:r>
     </w:p>
     <w:p>
@@ -3262,6 +3500,7 @@
           <w:b/>
           <w:bCs w:val="0"/>
         </w:rPr>
+        <w:lastRenderedPageBreak/>
         <w:t>Imagen desktop escritorio para la experiencia</w:t>
       </w:r>
       <w:r>
@@ -3293,6 +3532,12 @@
         <w:t>MB</w:t>
       </w:r>
       <w:proofErr w:type="spellEnd"/>
+      <w:r>
+        <w:t xml:space="preserve"> , </w:t>
+      </w:r>
+      <w:r>
+        <w:t>obligatorio</w:t>
+      </w:r>
       <w:r>
         <w:t>).</w:t>
       </w:r>
@@ -3371,6 +3616,15 @@
       </w:r>
       <w:proofErr w:type="spellEnd"/>
       <w:r>
+        <w:rPr>
+          <w:u w:val="single"/>
+        </w:rPr>
+        <w:t xml:space="preserve">, </w:t>
+      </w:r>
+      <w:r>
+        <w:t>obligatorio</w:t>
+      </w:r>
+      <w:r>
         <w:t>).</w:t>
       </w:r>
     </w:p>
@@ -3392,7 +3646,6 @@
           <w:bCs w:val="0"/>
           <w:noProof/>
         </w:rPr>
-        <w:lastRenderedPageBreak/>
         <mc:AlternateContent>
           <mc:Choice Requires="wps">
             <w:drawing>
@@ -3824,6 +4077,10 @@
         <w:pStyle w:val="04Cuerpodetexto"/>
       </w:pPr>
       <w:r>
+        <w:rPr>
+          <w:noProof/>
+        </w:rPr>
+        <w:lastRenderedPageBreak/>
         <w:drawing>
           <wp:inline distT="0" distB="0" distL="0" distR="0" wp14:anchorId="5A3E4D54" wp14:editId="6295F90C">
             <wp:extent cx="5939790" cy="6052820"/>
@@ -3871,6 +4128,9 @@
         <w:pStyle w:val="04Cuerpodetexto"/>
       </w:pPr>
       <w:r>
+        <w:rPr>
+          <w:noProof/>
+        </w:rPr>
         <w:lastRenderedPageBreak/>
         <w:drawing>
           <wp:inline distT="0" distB="0" distL="0" distR="0" wp14:anchorId="36222472" wp14:editId="20806F64">
@@ -4021,6 +4281,9 @@
         </mc:AlternateContent>
       </w:r>
       <w:r>
+        <w:rPr>
+          <w:noProof/>
+        </w:rPr>
         <w:drawing>
           <wp:inline distT="0" distB="0" distL="0" distR="0" wp14:anchorId="5405F649" wp14:editId="087D2D50">
             <wp:extent cx="5939790" cy="3226086"/>
@@ -4318,6 +4581,9 @@
         </mc:AlternateContent>
       </w:r>
       <w:r>
+        <w:rPr>
+          <w:noProof/>
+        </w:rPr>
         <w:drawing>
           <wp:inline distT="0" distB="0" distL="0" distR="0" wp14:anchorId="72A1D14F" wp14:editId="34A2AF98">
             <wp:extent cx="5939790" cy="3225800"/>
@@ -4357,6 +4623,9 @@
     </w:p>
     <w:p>
       <w:r>
+        <w:rPr>
+          <w:noProof/>
+        </w:rPr>
         <w:lastRenderedPageBreak/>
         <w:drawing>
           <wp:inline distT="0" distB="0" distL="0" distR="0" wp14:anchorId="140BA4A6" wp14:editId="23839633">
@@ -4397,6 +4666,9 @@
     </w:p>
     <w:p>
       <w:r>
+        <w:rPr>
+          <w:noProof/>
+        </w:rPr>
         <w:lastRenderedPageBreak/>
         <w:drawing>
           <wp:inline distT="0" distB="0" distL="0" distR="0" wp14:anchorId="505B763F" wp14:editId="369A9F3C">
@@ -4657,6 +4929,9 @@
         </mc:AlternateContent>
       </w:r>
       <w:r>
+        <w:rPr>
+          <w:noProof/>
+        </w:rPr>
         <w:drawing>
           <wp:inline distT="0" distB="0" distL="0" distR="0" wp14:anchorId="3348F021" wp14:editId="5F3F9A62">
             <wp:extent cx="5939189" cy="3010328"/>
@@ -12019,6 +12294,15 @@
 </file>
 
 <file path=customXml/item1.xml><?xml version="1.0" encoding="utf-8"?>
+<?mso-contentType ?>
+<FormTemplates xmlns="http://schemas.microsoft.com/sharepoint/v3/contenttype/forms">
+  <Display>DocumentLibraryForm</Display>
+  <Edit>DocumentLibraryForm</Edit>
+  <New>DocumentLibraryForm</New>
+</FormTemplates>
+</file>
+
+<file path=customXml/item2.xml><?xml version="1.0" encoding="utf-8"?>
 <ct:contentTypeSchema xmlns:ct="http://schemas.microsoft.com/office/2006/metadata/contentType" xmlns:ma="http://schemas.microsoft.com/office/2006/metadata/properties/metaAttributes" ct:_="" ma:_="" ma:contentTypeName="Documento" ma:contentTypeID="0x010100B0E496141DCE0448858CF9932684ACCF" ma:contentTypeVersion="4" ma:contentTypeDescription="Crear nuevo documento." ma:contentTypeScope="" ma:versionID="f94aac74b1183ef9175df0398377149c">
   <xsd:schema xmlns:xsd="http://www.w3.org/2001/XMLSchema" xmlns:xs="http://www.w3.org/2001/XMLSchema" xmlns:p="http://schemas.microsoft.com/office/2006/metadata/properties" xmlns:ns3="21fbf669-00bf-499e-ba2c-f62778ec193d" targetNamespace="http://schemas.microsoft.com/office/2006/metadata/properties" ma:root="true" ma:fieldsID="9be31398d9a92935b888cb8622d18a1a" ns3:_="">
     <xsd:import namespace="21fbf669-00bf-499e-ba2c-f62778ec193d"/>
@@ -12164,19 +12448,8 @@
 </ct:contentTypeSchema>
 </file>
 
-<file path=customXml/item2.xml><?xml version="1.0" encoding="utf-8"?>
-<?mso-contentType ?>
-<FormTemplates xmlns="http://schemas.microsoft.com/sharepoint/v3/contenttype/forms">
-  <Display>DocumentLibraryForm</Display>
-  <Edit>DocumentLibraryForm</Edit>
-  <New>DocumentLibraryForm</New>
-</FormTemplates>
-</file>
-
 <file path=customXml/item3.xml><?xml version="1.0" encoding="utf-8"?>
-<p:properties xmlns:p="http://schemas.microsoft.com/office/2006/metadata/properties" xmlns:xsi="http://www.w3.org/2001/XMLSchema-instance" xmlns:pc="http://schemas.microsoft.com/office/infopath/2007/PartnerControls">
-  <documentManagement/>
-</p:properties>
+<b:Sources xmlns:b="http://schemas.openxmlformats.org/officeDocument/2006/bibliography" xmlns="http://schemas.openxmlformats.org/officeDocument/2006/bibliography" SelectedStyle="\APA.XSL" StyleName="APA"/>
 </file>
 
 <file path=customXml/item4.xml><?xml version="1.0" encoding="utf-8"?>
@@ -12193,10 +12466,20 @@
 </file>
 
 <file path=customXml/item5.xml><?xml version="1.0" encoding="utf-8"?>
-<b:Sources xmlns:b="http://schemas.openxmlformats.org/officeDocument/2006/bibliography" xmlns="http://schemas.openxmlformats.org/officeDocument/2006/bibliography" SelectedStyle="\APA.XSL" StyleName="APA"/>
+<p:properties xmlns:p="http://schemas.microsoft.com/office/2006/metadata/properties" xmlns:xsi="http://www.w3.org/2001/XMLSchema-instance" xmlns:pc="http://schemas.microsoft.com/office/infopath/2007/PartnerControls">
+  <documentManagement/>
+</p:properties>
 </file>
 
 <file path=customXml/itemProps1.xml><?xml version="1.0" encoding="utf-8"?>
+<ds:datastoreItem xmlns:ds="http://schemas.openxmlformats.org/officeDocument/2006/customXml" ds:itemID="{75932430-66CF-4E4A-A473-AA6833B749B9}">
+  <ds:schemaRefs>
+    <ds:schemaRef ds:uri="http://schemas.microsoft.com/sharepoint/v3/contenttype/forms"/>
+  </ds:schemaRefs>
+</ds:datastoreItem>
+</file>
+
+<file path=customXml/itemProps2.xml><?xml version="1.0" encoding="utf-8"?>
 <ds:datastoreItem xmlns:ds="http://schemas.openxmlformats.org/officeDocument/2006/customXml" ds:itemID="{B429E57F-31CC-49A2-8B15-511B4892EEC4}">
   <ds:schemaRefs>
     <ds:schemaRef ds:uri="http://schemas.microsoft.com/office/2006/metadata/contentType"/>
@@ -12214,19 +12497,10 @@
 </ds:datastoreItem>
 </file>
 
-<file path=customXml/itemProps2.xml><?xml version="1.0" encoding="utf-8"?>
-<ds:datastoreItem xmlns:ds="http://schemas.openxmlformats.org/officeDocument/2006/customXml" ds:itemID="{75932430-66CF-4E4A-A473-AA6833B749B9}">
+<file path=customXml/itemProps3.xml><?xml version="1.0" encoding="utf-8"?>
+<ds:datastoreItem xmlns:ds="http://schemas.openxmlformats.org/officeDocument/2006/customXml" ds:itemID="{D9720B2B-36DD-4104-9AC5-B4318808B838}">
   <ds:schemaRefs>
-    <ds:schemaRef ds:uri="http://schemas.microsoft.com/sharepoint/v3/contenttype/forms"/>
-  </ds:schemaRefs>
-</ds:datastoreItem>
-</file>
-
-<file path=customXml/itemProps3.xml><?xml version="1.0" encoding="utf-8"?>
-<ds:datastoreItem xmlns:ds="http://schemas.openxmlformats.org/officeDocument/2006/customXml" ds:itemID="{1CD6418C-0F6A-4935-BD36-C233314BB50B}">
-  <ds:schemaRefs>
-    <ds:schemaRef ds:uri="http://schemas.microsoft.com/office/2006/metadata/properties"/>
-    <ds:schemaRef ds:uri="http://schemas.microsoft.com/office/infopath/2007/PartnerControls"/>
+    <ds:schemaRef ds:uri="http://schemas.openxmlformats.org/officeDocument/2006/bibliography"/>
   </ds:schemaRefs>
 </ds:datastoreItem>
 </file>
@@ -12240,9 +12514,10 @@
 </file>
 
 <file path=customXml/itemProps5.xml><?xml version="1.0" encoding="utf-8"?>
-<ds:datastoreItem xmlns:ds="http://schemas.openxmlformats.org/officeDocument/2006/customXml" ds:itemID="{D9720B2B-36DD-4104-9AC5-B4318808B838}">
+<ds:datastoreItem xmlns:ds="http://schemas.openxmlformats.org/officeDocument/2006/customXml" ds:itemID="{1CD6418C-0F6A-4935-BD36-C233314BB50B}">
   <ds:schemaRefs>
-    <ds:schemaRef ds:uri="http://schemas.openxmlformats.org/officeDocument/2006/bibliography"/>
+    <ds:schemaRef ds:uri="http://schemas.microsoft.com/office/2006/metadata/properties"/>
+    <ds:schemaRef ds:uri="http://schemas.microsoft.com/office/infopath/2007/PartnerControls"/>
   </ds:schemaRefs>
 </ds:datastoreItem>
 </file>
</xml_diff>